<commit_message>
Desenvolvimento do modulo Membership (cont.)
Continuação do desenvolvimento do módulo de Membership.
</commit_message>
<xml_diff>
--- a/Docs/Documentation.docx
+++ b/Docs/Documentation.docx
@@ -1010,20 +1010,6 @@
                     <w:t>PermissionsState</w:t>
                   </w:r>
                   <w:proofErr w:type="spellEnd"/>
-                  <w:r>
-                    <w:rPr>
-                      <w:sz w:val="20"/>
-                    </w:rPr>
-                    <w:t xml:space="preserve">, </w:t>
-                  </w:r>
-                  <w:proofErr w:type="spellStart"/>
-                  <w:r>
-                    <w:rPr>
-                      <w:sz w:val="20"/>
-                    </w:rPr>
-                    <w:t>IDataWorker</w:t>
-                  </w:r>
-                  <w:proofErr w:type="spellEnd"/>
                 </w:p>
               </w:txbxContent>
             </v:textbox>
@@ -2225,87 +2211,6 @@
           <w:lang w:eastAsia="pt-BR"/>
         </w:rPr>
         <w:pict>
-          <v:shape id="_x0000_s1194" type="#_x0000_t202" style="position:absolute;margin-left:400.6pt;margin-top:349.35pt;width:87.3pt;height:38.7pt;z-index:251792384;visibility:visible;mso-width-relative:margin;mso-height-relative:margin" fillcolor="white [3201]" strokeweight=".5pt">
-            <v:textbox style="mso-next-textbox:#_x0000_s1194">
-              <w:txbxContent>
-                <w:p>
-                  <w:pPr>
-                    <w:spacing w:after="0"/>
-                    <w:jc w:val="center"/>
-                    <w:rPr>
-                      <w:i/>
-                      <w:sz w:val="20"/>
-                    </w:rPr>
-                  </w:pPr>
-                  <w:proofErr w:type="gramStart"/>
-                  <w:r>
-                    <w:rPr>
-                      <w:i/>
-                      <w:sz w:val="20"/>
-                    </w:rPr>
-                    <w:t>GW.</w:t>
-                  </w:r>
-                  <w:proofErr w:type="spellStart"/>
-                  <w:proofErr w:type="gramEnd"/>
-                  <w:r>
-                    <w:rPr>
-                      <w:i/>
-                      <w:sz w:val="20"/>
-                    </w:rPr>
-                    <w:t>Common</w:t>
-                  </w:r>
-                  <w:proofErr w:type="spellEnd"/>
-                  <w:r>
-                    <w:rPr>
-                      <w:i/>
-                      <w:sz w:val="20"/>
-                    </w:rPr>
-                    <w:t>.</w:t>
-                  </w:r>
-                </w:p>
-                <w:p>
-                  <w:pPr>
-                    <w:spacing w:after="0"/>
-                    <w:jc w:val="center"/>
-                    <w:rPr>
-                      <w:i/>
-                      <w:sz w:val="20"/>
-                    </w:rPr>
-                  </w:pPr>
-                  <w:proofErr w:type="spellStart"/>
-                  <w:proofErr w:type="gramStart"/>
-                  <w:r>
-                    <w:rPr>
-                      <w:i/>
-                      <w:sz w:val="20"/>
-                    </w:rPr>
-                    <w:t>IDataWorker</w:t>
-                  </w:r>
-                  <w:proofErr w:type="spellEnd"/>
-                  <w:proofErr w:type="gramEnd"/>
-                </w:p>
-              </w:txbxContent>
-            </v:textbox>
-          </v:shape>
-        </w:pict>
-      </w:r>
-      <w:r>
-        <w:rPr>
-          <w:noProof/>
-          <w:lang w:eastAsia="pt-BR"/>
-        </w:rPr>
-        <w:pict>
-          <v:shape id="_x0000_s1195" type="#_x0000_t32" style="position:absolute;margin-left:315.55pt;margin-top:378.4pt;width:85.05pt;height:0;flip:x;z-index:251793408" o:connectortype="straight">
-            <v:stroke endarrow="block"/>
-          </v:shape>
-        </w:pict>
-      </w:r>
-      <w:r>
-        <w:rPr>
-          <w:noProof/>
-          <w:lang w:eastAsia="pt-BR"/>
-        </w:rPr>
-        <w:pict>
           <v:shape id="_x0000_s1167" type="#_x0000_t34" style="position:absolute;margin-left:63.55pt;margin-top:398.85pt;width:147.4pt;height:141.75pt;flip:x;z-index:251768832" o:connectortype="elbow" adj="21433,67880,-58584">
             <v:stroke endarrow="block"/>
           </v:shape>
@@ -3263,15 +3168,40 @@
         <w:br w:type="page"/>
       </w:r>
     </w:p>
+    <w:p/>
     <w:p>
       <w:r>
         <w:rPr>
           <w:noProof/>
           <w:lang w:eastAsia="pt-BR"/>
         </w:rPr>
-        <w:lastRenderedPageBreak/>
-        <w:pict>
-          <v:shape id="_x0000_s1165" type="#_x0000_t202" style="position:absolute;margin-left:344.9pt;margin-top:20.35pt;width:87.15pt;height:42.5pt;z-index:251766784;visibility:visible;mso-width-relative:margin;mso-height-relative:margin" fillcolor="white [3201]" strokeweight=".5pt">
+        <w:pict>
+          <v:shape id="_x0000_s1163" type="#_x0000_t202" style="position:absolute;margin-left:178.35pt;margin-top:.55pt;width:87.15pt;height:42.5pt;z-index:251764736;visibility:visible;mso-width-relative:margin;mso-height-relative:margin" fillcolor="white [3201]" strokeweight=".5pt">
+            <v:textbox style="mso-next-textbox:#_x0000_s1163">
+              <w:txbxContent>
+                <w:p>
+                  <w:pPr>
+                    <w:spacing w:after="0"/>
+                    <w:jc w:val="center"/>
+                  </w:pPr>
+                  <w:proofErr w:type="spellStart"/>
+                  <w:r>
+                    <w:t>Dapper</w:t>
+                  </w:r>
+                  <w:proofErr w:type="spellEnd"/>
+                </w:p>
+              </w:txbxContent>
+            </v:textbox>
+          </v:shape>
+        </w:pict>
+      </w:r>
+      <w:r>
+        <w:rPr>
+          <w:noProof/>
+          <w:lang w:eastAsia="pt-BR"/>
+        </w:rPr>
+        <w:pict>
+          <v:shape id="_x0000_s1165" type="#_x0000_t202" style="position:absolute;margin-left:294.3pt;margin-top:.05pt;width:87.15pt;height:42.5pt;z-index:251766784;visibility:visible;mso-width-relative:margin;mso-height-relative:margin" fillcolor="white [3201]" strokeweight=".5pt">
             <v:textbox style="mso-next-textbox:#_x0000_s1165">
               <w:txbxContent>
                 <w:p>
@@ -3292,8 +3222,28 @@
           </v:shape>
         </w:pict>
       </w:r>
-    </w:p>
-    <w:p>
+      <w:r>
+        <w:rPr>
+          <w:noProof/>
+          <w:lang w:eastAsia="pt-BR"/>
+        </w:rPr>
+        <w:pict>
+          <v:shape id="_x0000_s1199" type="#_x0000_t32" style="position:absolute;margin-left:277.2pt;margin-top:77.8pt;width:70.85pt;height:0;rotation:270;z-index:251796480" o:connectortype="elbow" adj="-32637,-1,-32637">
+            <v:stroke dashstyle="1 1" startarrow="block"/>
+          </v:shape>
+        </w:pict>
+      </w:r>
+      <w:r>
+        <w:rPr>
+          <w:noProof/>
+          <w:lang w:eastAsia="pt-BR"/>
+        </w:rPr>
+        <w:pict>
+          <v:shape id="_x0000_s1164" type="#_x0000_t32" style="position:absolute;margin-left:206.9pt;margin-top:77.8pt;width:70.85pt;height:0;rotation:270;z-index:251765760" o:connectortype="elbow" adj="-32637,-1,-32637">
+            <v:stroke dashstyle="1 1" startarrow="block"/>
+          </v:shape>
+        </w:pict>
+      </w:r>
       <w:r>
         <w:rPr>
           <w:noProof/>
@@ -3600,91 +3550,6 @@
         <w:pict>
           <v:shape id="_x0000_s1178" type="#_x0000_t34" style="position:absolute;margin-left:329.4pt;margin-top:93pt;width:78.8pt;height:35.5pt;rotation:180;flip:y;z-index:251777024" o:connectortype="elbow" adj=",92180,-121760">
             <v:stroke endarrow="block"/>
-          </v:shape>
-        </w:pict>
-      </w:r>
-      <w:r>
-        <w:rPr>
-          <w:noProof/>
-          <w:lang w:eastAsia="pt-BR"/>
-        </w:rPr>
-        <w:pict>
-          <v:shape id="_x0000_s1176" type="#_x0000_t32" style="position:absolute;margin-left:151.35pt;margin-top:131.7pt;width:73.7pt;height:0;z-index:251776000" o:connectortype="straight">
-            <v:stroke endarrow="block"/>
-          </v:shape>
-        </w:pict>
-      </w:r>
-      <w:r>
-        <w:rPr>
-          <w:noProof/>
-          <w:lang w:eastAsia="pt-BR"/>
-        </w:rPr>
-        <w:pict>
-          <v:shape id="_x0000_s1164" type="#_x0000_t32" style="position:absolute;margin-left:62.9pt;margin-top:77.8pt;width:70.85pt;height:0;rotation:270;z-index:251765760" o:connectortype="elbow" adj="-32637,-1,-32637">
-            <v:stroke dashstyle="1 1" startarrow="block"/>
-          </v:shape>
-        </w:pict>
-      </w:r>
-      <w:r>
-        <w:rPr>
-          <w:noProof/>
-          <w:lang w:eastAsia="pt-BR"/>
-        </w:rPr>
-        <w:pict>
-          <v:shape id="_x0000_s1175" type="#_x0000_t202" style="position:absolute;margin-left:52.75pt;margin-top:112.95pt;width:97.15pt;height:42.5pt;z-index:251774976;visibility:visible;mso-width-relative:margin;mso-height-relative:margin" fillcolor="white [3201]" strokeweight=".5pt">
-            <v:textbox style="mso-next-textbox:#_x0000_s1175">
-              <w:txbxContent>
-                <w:p>
-                  <w:pPr>
-                    <w:spacing w:after="0"/>
-                    <w:jc w:val="center"/>
-                  </w:pPr>
-                  <w:proofErr w:type="spellStart"/>
-                  <w:proofErr w:type="gramStart"/>
-                  <w:r>
-                    <w:t>SqlServerWorker</w:t>
-                  </w:r>
-                  <w:proofErr w:type="spellEnd"/>
-                  <w:proofErr w:type="gramEnd"/>
-                </w:p>
-              </w:txbxContent>
-            </v:textbox>
-          </v:shape>
-        </w:pict>
-      </w:r>
-      <w:r>
-        <w:rPr>
-          <w:noProof/>
-          <w:lang w:eastAsia="pt-BR"/>
-        </w:rPr>
-        <w:pict>
-          <v:shape id="_x0000_s1163" type="#_x0000_t202" style="position:absolute;margin-left:57.95pt;margin-top:1.1pt;width:87.15pt;height:42.5pt;z-index:251764736;visibility:visible;mso-width-relative:margin;mso-height-relative:margin" fillcolor="white [3201]" strokeweight=".5pt">
-            <v:textbox style="mso-next-textbox:#_x0000_s1163">
-              <w:txbxContent>
-                <w:p>
-                  <w:pPr>
-                    <w:spacing w:after="0"/>
-                    <w:jc w:val="center"/>
-                  </w:pPr>
-                  <w:proofErr w:type="spellStart"/>
-                  <w:r>
-                    <w:t>Dapper</w:t>
-                  </w:r>
-                  <w:proofErr w:type="spellEnd"/>
-                </w:p>
-              </w:txbxContent>
-            </v:textbox>
-          </v:shape>
-        </w:pict>
-      </w:r>
-      <w:r>
-        <w:rPr>
-          <w:noProof/>
-          <w:lang w:eastAsia="pt-BR"/>
-        </w:rPr>
-        <w:pict>
-          <v:shape id="_x0000_s1173" type="#_x0000_t34" style="position:absolute;margin-left:282.55pt;margin-top:16.8pt;width:62.35pt;height:96.4pt;rotation:180;flip:x;z-index:251772928" o:connectortype="elbow" adj="189,-32407,-77781">
-            <v:stroke dashstyle="1 1" startarrow="block"/>
           </v:shape>
         </w:pict>
       </w:r>
@@ -4489,7 +4354,7 @@
   <a:extraClrSchemeLst/>
   <a:extLst>
     <a:ext uri="{05A4C25C-085E-4340-85A3-A5531E510DB2}">
-      <thm15:themeFamily xmlns="" xmlns:thm15="http://schemas.microsoft.com/office/thememl/2012/main" name="Office Theme" id="{62F939B6-93AF-4DB8-9C6B-D6C7DFDC589F}" vid="{4A3C46E8-61CC-4603-A589-7422A47A8E4A}"/>
+      <thm15:themeFamily xmlns:thm15="http://schemas.microsoft.com/office/thememl/2012/main" xmlns="" name="Office Theme" id="{62F939B6-93AF-4DB8-9C6B-D6C7DFDC589F}" vid="{4A3C46E8-61CC-4603-A589-7422A47A8E4A}"/>
     </a:ext>
   </a:extLst>
 </a:theme>

</xml_diff>

<commit_message>
Finalizacao do projeto de testes
Finalização do projetos de testes e envio dos scripts base do banco de dados do módulo de membership.
</commit_message>
<xml_diff>
--- a/Docs/Documentation.docx
+++ b/Docs/Documentation.docx
@@ -1,6 +1,6 @@
 
 <file path=word/document.xml><?xml version="1.0" encoding="utf-8"?>
-<w:document xmlns:wpc="http://schemas.microsoft.com/office/word/2010/wordprocessingCanvas" xmlns:cx="http://schemas.microsoft.com/office/drawing/2014/chartex" xmlns:cx1="http://schemas.microsoft.com/office/drawing/2015/9/8/chartex" xmlns:mc="http://schemas.openxmlformats.org/markup-compatibility/2006" xmlns:o="urn:schemas-microsoft-com:office:office" xmlns:r="http://schemas.openxmlformats.org/officeDocument/2006/relationships" xmlns:m="http://schemas.openxmlformats.org/officeDocument/2006/math" xmlns:v="urn:schemas-microsoft-com:vml" xmlns:wp14="http://schemas.microsoft.com/office/word/2010/wordprocessingDrawing" xmlns:wp="http://schemas.openxmlformats.org/drawingml/2006/wordprocessingDrawing" xmlns:w10="urn:schemas-microsoft-com:office:word" xmlns:w="http://schemas.openxmlformats.org/wordprocessingml/2006/main" xmlns:w14="http://schemas.microsoft.com/office/word/2010/wordml" xmlns:w15="http://schemas.microsoft.com/office/word/2012/wordml" xmlns:w16se="http://schemas.microsoft.com/office/word/2015/wordml/symex" xmlns:wpg="http://schemas.microsoft.com/office/word/2010/wordprocessingGroup" xmlns:wpi="http://schemas.microsoft.com/office/word/2010/wordprocessingInk" xmlns:wne="http://schemas.microsoft.com/office/word/2006/wordml" xmlns:wps="http://schemas.microsoft.com/office/word/2010/wordprocessingShape" mc:Ignorable="w14 w15 w16se wp14">
+<w:document xmlns:ve="http://schemas.openxmlformats.org/markup-compatibility/2006" xmlns:o="urn:schemas-microsoft-com:office:office" xmlns:r="http://schemas.openxmlformats.org/officeDocument/2006/relationships" xmlns:m="http://schemas.openxmlformats.org/officeDocument/2006/math" xmlns:v="urn:schemas-microsoft-com:vml" xmlns:wp="http://schemas.openxmlformats.org/drawingml/2006/wordprocessingDrawing" xmlns:w10="urn:schemas-microsoft-com:office:word" xmlns:w="http://schemas.openxmlformats.org/wordprocessingml/2006/main" xmlns:wne="http://schemas.microsoft.com/office/word/2006/wordml">
   <w:body>
     <w:p>
       <w:pPr>
@@ -15,9 +15,16 @@
           <w:b/>
           <w:sz w:val="28"/>
         </w:rPr>
-        <w:t>GW.Framework</w:t>
+        <w:t>GW.</w:t>
       </w:r>
       <w:proofErr w:type="gramEnd"/>
+      <w:r>
+        <w:rPr>
+          <w:b/>
+          <w:sz w:val="28"/>
+        </w:rPr>
+        <w:t>Framework</w:t>
+      </w:r>
       <w:r>
         <w:rPr>
           <w:b/>
@@ -88,14 +95,21 @@
       </w:r>
       <w:proofErr w:type="spellStart"/>
       <w:r>
-        <w:t>back-end</w:t>
+        <w:t>back-</w:t>
+      </w:r>
+      <w:proofErr w:type="gramStart"/>
+      <w:r>
+        <w:t>end</w:t>
       </w:r>
       <w:proofErr w:type="spellEnd"/>
       <w:r>
-        <w:t xml:space="preserve"> .NET </w:t>
+        <w:t xml:space="preserve"> .</w:t>
+      </w:r>
+      <w:proofErr w:type="gramEnd"/>
+      <w:r>
+        <w:t xml:space="preserve">NET </w:t>
       </w:r>
       <w:proofErr w:type="spellStart"/>
-      <w:proofErr w:type="gramStart"/>
       <w:r>
         <w:t>development</w:t>
       </w:r>
@@ -114,7 +128,6 @@
         <w:t>sied</w:t>
       </w:r>
       <w:proofErr w:type="spellEnd"/>
-      <w:proofErr w:type="gramEnd"/>
       <w:r>
         <w:t xml:space="preserve"> </w:t>
       </w:r>
@@ -161,70 +174,59 @@
       </w:r>
     </w:p>
     <w:p>
+      <w:r>
+        <w:t>.Net 6.0,</w:t>
+      </w:r>
+      <w:r>
+        <w:t xml:space="preserve"> C#, </w:t>
+      </w:r>
+      <w:proofErr w:type="spellStart"/>
+      <w:r>
+        <w:t>Dapper</w:t>
+      </w:r>
+      <w:proofErr w:type="spellEnd"/>
+      <w:r>
+        <w:t xml:space="preserve"> (</w:t>
+      </w:r>
+      <w:proofErr w:type="spellStart"/>
+      <w:r>
+        <w:t>or</w:t>
+      </w:r>
+      <w:proofErr w:type="spellEnd"/>
+      <w:r>
+        <w:t xml:space="preserve"> </w:t>
+      </w:r>
+      <w:proofErr w:type="spellStart"/>
       <w:proofErr w:type="gramStart"/>
       <w:r>
-        <w:t>.Net</w:t>
-      </w:r>
+        <w:t>EntityFramework</w:t>
+      </w:r>
+      <w:proofErr w:type="spellEnd"/>
       <w:proofErr w:type="gramEnd"/>
       <w:r>
-        <w:t xml:space="preserve"> 6.0,</w:t>
-      </w:r>
-      <w:r>
-        <w:t xml:space="preserve"> C#, </w:t>
+        <w:t>)</w:t>
+      </w:r>
+      <w:r>
+        <w:t xml:space="preserve">, SQL Server  </w:t>
+      </w:r>
+      <w:r>
+        <w:t>(</w:t>
       </w:r>
       <w:proofErr w:type="spellStart"/>
       <w:r>
-        <w:t>Dapper</w:t>
+        <w:t>or</w:t>
       </w:r>
       <w:proofErr w:type="spellEnd"/>
       <w:r>
-        <w:t xml:space="preserve"> (</w:t>
+        <w:t xml:space="preserve"> </w:t>
       </w:r>
       <w:proofErr w:type="spellStart"/>
       <w:r>
-        <w:t>or</w:t>
+        <w:t>anothers</w:t>
       </w:r>
       <w:proofErr w:type="spellEnd"/>
       <w:r>
-        <w:t xml:space="preserve"> </w:t>
-      </w:r>
-      <w:proofErr w:type="spellStart"/>
-      <w:r>
-        <w:t>EntityFramework</w:t>
-      </w:r>
-      <w:proofErr w:type="spellEnd"/>
-      <w:r>
-        <w:t>)</w:t>
-      </w:r>
-      <w:r>
-        <w:t xml:space="preserve">, SQL Server  </w:t>
-      </w:r>
-      <w:r>
-        <w:t>(</w:t>
-      </w:r>
-      <w:proofErr w:type="spellStart"/>
-      <w:r>
-        <w:t>or</w:t>
-      </w:r>
-      <w:proofErr w:type="spellEnd"/>
-      <w:r>
-        <w:t xml:space="preserve"> </w:t>
-      </w:r>
-      <w:proofErr w:type="spellStart"/>
-      <w:r>
-        <w:t>anothers</w:t>
-      </w:r>
-      <w:proofErr w:type="spellEnd"/>
-      <w:r>
-        <w:t xml:space="preserve"> </w:t>
-      </w:r>
-      <w:proofErr w:type="spellStart"/>
-      <w:r>
-        <w:t>databases</w:t>
-      </w:r>
-      <w:proofErr w:type="spellEnd"/>
-      <w:r>
-        <w:t>)</w:t>
+        <w:t xml:space="preserve"> databases)</w:t>
       </w:r>
     </w:p>
     <w:p>
@@ -510,10 +512,28 @@
               <w:txbxContent>
                 <w:p>
                   <w:pPr>
+                    <w:spacing w:after="0"/>
                     <w:jc w:val="center"/>
                   </w:pPr>
                   <w:r>
                     <w:t>Data</w:t>
+                  </w:r>
+                </w:p>
+                <w:p>
+                  <w:pPr>
+                    <w:spacing w:after="0"/>
+                    <w:jc w:val="center"/>
+                  </w:pPr>
+                  <w:r>
+                    <w:t>(</w:t>
+                  </w:r>
+                  <w:proofErr w:type="spellStart"/>
+                  <w:r>
+                    <w:t>Repository</w:t>
+                  </w:r>
+                  <w:proofErr w:type="spellEnd"/>
+                  <w:r>
+                    <w:t>)</w:t>
                   </w:r>
                 </w:p>
               </w:txbxContent>
@@ -569,8 +589,13 @@
                   <w:pPr>
                     <w:jc w:val="center"/>
                   </w:pPr>
-                  <w:r>
-                    <w:t xml:space="preserve">Mobile </w:t>
+                  <w:proofErr w:type="spellStart"/>
+                  <w:r>
+                    <w:t>Mobile</w:t>
+                  </w:r>
+                  <w:proofErr w:type="spellEnd"/>
+                  <w:r>
+                    <w:t xml:space="preserve"> </w:t>
                   </w:r>
                   <w:proofErr w:type="spellStart"/>
                   <w:r>
@@ -739,21 +764,19 @@
         </w:rPr>
         <w:t xml:space="preserve"># </w:t>
       </w:r>
-      <w:proofErr w:type="spellStart"/>
       <w:proofErr w:type="gramStart"/>
       <w:r>
         <w:rPr>
           <w:b/>
         </w:rPr>
-        <w:t>GW.Framework</w:t>
-      </w:r>
-      <w:proofErr w:type="spellEnd"/>
+        <w:t>GW.</w:t>
+      </w:r>
       <w:proofErr w:type="gramEnd"/>
       <w:r>
         <w:rPr>
           <w:b/>
         </w:rPr>
-        <w:t xml:space="preserve"> (</w:t>
+        <w:t>Framework (</w:t>
       </w:r>
       <w:proofErr w:type="spellStart"/>
       <w:r>
@@ -1088,7 +1111,21 @@
                     <w:rPr>
                       <w:sz w:val="20"/>
                     </w:rPr>
-                    <w:t xml:space="preserve">, Security, </w:t>
+                    <w:t xml:space="preserve">, </w:t>
+                  </w:r>
+                  <w:proofErr w:type="spellStart"/>
+                  <w:r>
+                    <w:rPr>
+                      <w:sz w:val="20"/>
+                    </w:rPr>
+                    <w:t>Security</w:t>
+                  </w:r>
+                  <w:proofErr w:type="spellEnd"/>
+                  <w:r>
+                    <w:rPr>
+                      <w:sz w:val="20"/>
+                    </w:rPr>
+                    <w:t xml:space="preserve">, </w:t>
                   </w:r>
                   <w:proofErr w:type="spellStart"/>
                   <w:r>
@@ -1925,16 +1962,22 @@
         <w:lastRenderedPageBreak/>
         <w:t xml:space="preserve"># </w:t>
       </w:r>
+      <w:proofErr w:type="gramStart"/>
+      <w:r>
+        <w:rPr>
+          <w:b/>
+        </w:rPr>
+        <w:t>GW.</w:t>
+      </w:r>
       <w:proofErr w:type="spellStart"/>
-      <w:proofErr w:type="gramStart"/>
-      <w:r>
-        <w:rPr>
-          <w:b/>
-        </w:rPr>
-        <w:t>GW.Membership</w:t>
+      <w:proofErr w:type="gramEnd"/>
+      <w:r>
+        <w:rPr>
+          <w:b/>
+        </w:rPr>
+        <w:t>Membership</w:t>
       </w:r>
       <w:proofErr w:type="spellEnd"/>
-      <w:proofErr w:type="gramEnd"/>
       <w:r>
         <w:rPr>
           <w:b/>
@@ -1973,6 +2016,20 @@
         <w:rPr>
           <w:b/>
         </w:rPr>
+        <w:t>Sample</w:t>
+      </w:r>
+      <w:proofErr w:type="spellEnd"/>
+      <w:r>
+        <w:rPr>
+          <w:b/>
+        </w:rPr>
+        <w:t xml:space="preserve"> </w:t>
+      </w:r>
+      <w:proofErr w:type="spellStart"/>
+      <w:r>
+        <w:rPr>
+          <w:b/>
+        </w:rPr>
         <w:t>Implementation</w:t>
       </w:r>
       <w:proofErr w:type="spellEnd"/>
@@ -1996,21 +2053,19 @@
         </w:rPr>
         <w:t xml:space="preserve"> </w:t>
       </w:r>
-      <w:proofErr w:type="spellStart"/>
       <w:proofErr w:type="gramStart"/>
       <w:r>
         <w:rPr>
           <w:b/>
         </w:rPr>
-        <w:t>GW.Framework</w:t>
-      </w:r>
-      <w:proofErr w:type="spellEnd"/>
+        <w:t>GW.</w:t>
+      </w:r>
       <w:proofErr w:type="gramEnd"/>
       <w:r>
         <w:rPr>
           <w:b/>
         </w:rPr>
-        <w:t>)</w:t>
+        <w:t>Framework)</w:t>
       </w:r>
     </w:p>
     <w:p>
@@ -2044,17 +2099,24 @@
                       <w:sz w:val="20"/>
                     </w:rPr>
                   </w:pPr>
-                  <w:proofErr w:type="spellStart"/>
                   <w:proofErr w:type="gramStart"/>
                   <w:r>
                     <w:rPr>
                       <w:i/>
                       <w:sz w:val="20"/>
                     </w:rPr>
-                    <w:t>GW.Common</w:t>
-                  </w:r>
-                  <w:proofErr w:type="spellEnd"/>
+                    <w:t>GW.</w:t>
+                  </w:r>
+                  <w:proofErr w:type="spellStart"/>
                   <w:proofErr w:type="gramEnd"/>
+                  <w:r>
+                    <w:rPr>
+                      <w:i/>
+                      <w:sz w:val="20"/>
+                    </w:rPr>
+                    <w:t>Common</w:t>
+                  </w:r>
+                  <w:proofErr w:type="spellEnd"/>
                   <w:r>
                     <w:rPr>
                       <w:i/>
@@ -2176,7 +2238,7 @@
                       <w:i/>
                       <w:sz w:val="20"/>
                     </w:rPr>
-                    <w:t>GW.Core</w:t>
+                    <w:t>GW.</w:t>
                   </w:r>
                   <w:proofErr w:type="gramEnd"/>
                   <w:r>
@@ -2184,7 +2246,7 @@
                       <w:i/>
                       <w:sz w:val="20"/>
                     </w:rPr>
-                    <w:t>.</w:t>
+                    <w:t>Core.</w:t>
                   </w:r>
                 </w:p>
                 <w:p>
@@ -2317,7 +2379,7 @@
                       <w:i/>
                       <w:sz w:val="20"/>
                     </w:rPr>
-                    <w:t>GW.Core</w:t>
+                    <w:t>GW.</w:t>
                   </w:r>
                   <w:proofErr w:type="gramEnd"/>
                   <w:r>
@@ -2325,7 +2387,7 @@
                       <w:i/>
                       <w:sz w:val="20"/>
                     </w:rPr>
-                    <w:t>.</w:t>
+                    <w:t>Core.</w:t>
                   </w:r>
                 </w:p>
                 <w:p>
@@ -3039,10 +3101,12 @@
                     <w:jc w:val="center"/>
                   </w:pPr>
                   <w:proofErr w:type="spellStart"/>
+                  <w:proofErr w:type="gramStart"/>
                   <w:r>
                     <w:t>SqlServerClient</w:t>
                   </w:r>
                   <w:proofErr w:type="spellEnd"/>
+                  <w:proofErr w:type="gramEnd"/>
                 </w:p>
               </w:txbxContent>
             </v:textbox>
@@ -3230,10 +3294,12 @@
                     <w:jc w:val="center"/>
                   </w:pPr>
                   <w:proofErr w:type="spellStart"/>
+                  <w:proofErr w:type="gramStart"/>
                   <w:r>
                     <w:t>QuerysManager</w:t>
                   </w:r>
                   <w:proofErr w:type="spellEnd"/>
+                  <w:proofErr w:type="gramEnd"/>
                 </w:p>
               </w:txbxContent>
             </v:textbox>
@@ -3305,7 +3371,7 @@
         </w:rPr>
         <w:pict>
           <v:shape id="_x0000_s1182" type="#_x0000_t32" style="position:absolute;margin-left:278pt;margin-top:193.1pt;width:73.7pt;height:0;rotation:90;z-index:251780096;visibility:visible;mso-position-horizontal-relative:left-margin-area;mso-width-relative:margin;mso-height-relative:margin" adj="-159314,-1,-159314" strokecolor="black [3200]" strokeweight=".5pt">
-            <v:stroke endarrow="block" joinstyle="miter"/>
+            <v:stroke dashstyle="1 1" endarrow="block" joinstyle="miter"/>
             <w10:wrap anchorx="margin"/>
           </v:shape>
         </w:pict>
@@ -3335,10 +3401,12 @@
                     <w:jc w:val="center"/>
                   </w:pPr>
                   <w:proofErr w:type="spellStart"/>
+                  <w:proofErr w:type="gramStart"/>
                   <w:r>
                     <w:t>IDbConnection</w:t>
                   </w:r>
                   <w:proofErr w:type="spellEnd"/>
+                  <w:proofErr w:type="gramEnd"/>
                 </w:p>
               </w:txbxContent>
             </v:textbox>
@@ -3370,10 +3438,12 @@
                     <w:jc w:val="center"/>
                   </w:pPr>
                   <w:proofErr w:type="spellStart"/>
+                  <w:proofErr w:type="gramStart"/>
                   <w:r>
                     <w:t>IDbTransaction</w:t>
                   </w:r>
                   <w:proofErr w:type="spellEnd"/>
+                  <w:proofErr w:type="gramEnd"/>
                 </w:p>
               </w:txbxContent>
             </v:textbox>
@@ -3394,10 +3464,12 @@
                     <w:jc w:val="center"/>
                   </w:pPr>
                   <w:proofErr w:type="spellStart"/>
+                  <w:proofErr w:type="gramStart"/>
                   <w:r>
                     <w:t>DapperContext</w:t>
                   </w:r>
                   <w:proofErr w:type="spellEnd"/>
+                  <w:proofErr w:type="gramEnd"/>
                 </w:p>
               </w:txbxContent>
             </v:textbox>
@@ -3406,6 +3478,46 @@
       </w:r>
       <w:r>
         <w:br w:type="page"/>
+      </w:r>
+    </w:p>
+    <w:p/>
+    <w:p/>
+    <w:p>
+      <w:r>
+        <w:rPr>
+          <w:noProof/>
+          <w:lang w:eastAsia="pt-BR"/>
+        </w:rPr>
+        <w:pict>
+          <v:shape id="_x0000_s1204" type="#_x0000_t202" style="position:absolute;margin-left:377.45pt;margin-top:-.05pt;width:96.65pt;height:42.5pt;z-index:251799552;visibility:visible;mso-width-relative:margin;mso-height-relative:margin" fillcolor="white [3201]" strokeweight=".5pt">
+            <v:textbox style="mso-next-textbox:#_x0000_s1204">
+              <w:txbxContent>
+                <w:p>
+                  <w:pPr>
+                    <w:spacing w:after="0"/>
+                    <w:jc w:val="center"/>
+                  </w:pPr>
+                  <w:proofErr w:type="spellStart"/>
+                  <w:r>
+                    <w:t>Membership</w:t>
+                  </w:r>
+                  <w:proofErr w:type="spellEnd"/>
+                </w:p>
+                <w:p>
+                  <w:pPr>
+                    <w:spacing w:after="0"/>
+                    <w:jc w:val="center"/>
+                  </w:pPr>
+                  <w:proofErr w:type="spellStart"/>
+                  <w:r>
+                    <w:t>RepositorySet</w:t>
+                  </w:r>
+                  <w:proofErr w:type="spellEnd"/>
+                </w:p>
+              </w:txbxContent>
+            </v:textbox>
+          </v:shape>
+        </w:pict>
       </w:r>
     </w:p>
     <w:p>
@@ -3414,9 +3526,209 @@
           <w:noProof/>
           <w:lang w:eastAsia="pt-BR"/>
         </w:rPr>
-        <w:lastRenderedPageBreak/>
-        <w:pict>
-          <v:shape id="_x0000_s1185" type="#_x0000_t202" style="position:absolute;margin-left:2.35pt;margin-top:6.45pt;width:534.65pt;height:335.3pt;z-index:251783168;visibility:visible;mso-position-horizontal-relative:margin;mso-width-relative:margin;mso-height-relative:margin" o:gfxdata="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" fillcolor="white [3201]" strokeweight=".5pt">
+        <w:pict>
+          <v:shape id="_x0000_s1205" type="#_x0000_t32" style="position:absolute;margin-left:338.05pt;margin-top:106.45pt;width:172.9pt;height:0;rotation:270;z-index:251800576" o:connectortype="elbow" adj="-32637,-1,-32637">
+            <v:stroke dashstyle="1 1" startarrow="block"/>
+          </v:shape>
+        </w:pict>
+      </w:r>
+    </w:p>
+    <w:p>
+      <w:r>
+        <w:rPr>
+          <w:noProof/>
+          <w:lang w:eastAsia="pt-BR"/>
+        </w:rPr>
+        <w:pict>
+          <v:shape id="_x0000_s1193" type="#_x0000_t32" style="position:absolute;margin-left:167.85pt;margin-top:194.05pt;width:138.9pt;height:0;flip:x;z-index:251791360" o:connectortype="straight">
+            <v:stroke endarrow="diamond" endarrowwidth="wide" endarrowlength="long"/>
+          </v:shape>
+        </w:pict>
+      </w:r>
+      <w:r>
+        <w:rPr>
+          <w:noProof/>
+          <w:lang w:eastAsia="pt-BR"/>
+        </w:rPr>
+        <w:pict>
+          <v:shape id="_x0000_s1191" type="#_x0000_t34" style="position:absolute;margin-left:291.9pt;margin-top:99.55pt;width:107.7pt;height:70.85pt;rotation:180;z-index:251789312" o:connectortype="elbow" adj="189,-32407,-77781">
+            <v:stroke dashstyle="1 1" startarrow="block"/>
+          </v:shape>
+        </w:pict>
+      </w:r>
+      <w:r>
+        <w:rPr>
+          <w:noProof/>
+          <w:lang w:eastAsia="pt-BR"/>
+        </w:rPr>
+        <w:pict>
+          <v:shape id="_x0000_s1187" type="#_x0000_t202" style="position:absolute;margin-left:186.1pt;margin-top:78.5pt;width:103.5pt;height:42.5pt;z-index:251785216;visibility:visible;mso-width-relative:margin;mso-height-relative:margin" fillcolor="white [3201]" strokeweight=".5pt">
+            <v:textbox style="mso-next-textbox:#_x0000_s1187">
+              <w:txbxContent>
+                <w:p>
+                  <w:pPr>
+                    <w:jc w:val="center"/>
+                  </w:pPr>
+                  <w:proofErr w:type="spellStart"/>
+                  <w:proofErr w:type="gramStart"/>
+                  <w:r>
+                    <w:t>IContext</w:t>
+                  </w:r>
+                  <w:proofErr w:type="spellEnd"/>
+                  <w:proofErr w:type="gramEnd"/>
+                </w:p>
+              </w:txbxContent>
+            </v:textbox>
+          </v:shape>
+        </w:pict>
+      </w:r>
+      <w:r>
+        <w:rPr>
+          <w:noProof/>
+          <w:lang w:eastAsia="pt-BR"/>
+        </w:rPr>
+        <w:pict>
+          <v:shape id="_x0000_s1190" type="#_x0000_t34" style="position:absolute;margin-left:78.4pt;margin-top:102.05pt;width:107.7pt;height:70.85pt;rotation:180;flip:x;z-index:251788288" o:connectortype="elbow" adj="189,-32407,-77781">
+            <v:stroke dashstyle="1 1" startarrow="block"/>
+          </v:shape>
+        </w:pict>
+      </w:r>
+      <w:r>
+        <w:rPr>
+          <w:noProof/>
+          <w:lang w:eastAsia="pt-BR"/>
+        </w:rPr>
+        <w:pict>
+          <v:shape id="_x0000_s1186" type="#_x0000_t202" style="position:absolute;margin-left:25.9pt;margin-top:174.1pt;width:138.1pt;height:42.5pt;z-index:251784192;visibility:visible;mso-width-relative:margin;mso-height-relative:margin" fillcolor="white [3201]" strokeweight=".5pt">
+            <v:textbox style="mso-next-textbox:#_x0000_s1186">
+              <w:txbxContent>
+                <w:p>
+                  <w:pPr>
+                    <w:spacing w:after="0"/>
+                    <w:jc w:val="center"/>
+                  </w:pPr>
+                  <w:proofErr w:type="spellStart"/>
+                  <w:r>
+                    <w:t>Membership</w:t>
+                  </w:r>
+                  <w:proofErr w:type="spellEnd"/>
+                </w:p>
+                <w:p>
+                  <w:pPr>
+                    <w:spacing w:after="0"/>
+                    <w:jc w:val="center"/>
+                  </w:pPr>
+                  <w:r>
+                    <w:t>Manager</w:t>
+                  </w:r>
+                </w:p>
+              </w:txbxContent>
+            </v:textbox>
+          </v:shape>
+        </w:pict>
+      </w:r>
+      <w:r>
+        <w:rPr>
+          <w:noProof/>
+          <w:lang w:eastAsia="pt-BR"/>
+        </w:rPr>
+        <w:pict>
+          <v:shape id="_x0000_s1192" type="#_x0000_t202" style="position:absolute;margin-left:308.9pt;margin-top:170.4pt;width:168.7pt;height:182.7pt;z-index:251790336;visibility:visible;mso-width-relative:margin;mso-height-relative:margin" fillcolor="white [3201]" strokeweight=".5pt">
+            <v:textbox style="mso-next-textbox:#_x0000_s1192">
+              <w:txbxContent>
+                <w:p>
+                  <w:pPr>
+                    <w:spacing w:after="0"/>
+                    <w:jc w:val="center"/>
+                  </w:pPr>
+                </w:p>
+                <w:p>
+                  <w:pPr>
+                    <w:jc w:val="center"/>
+                  </w:pPr>
+                  <w:proofErr w:type="spellStart"/>
+                  <w:r>
+                    <w:t>InstanceDomain</w:t>
+                  </w:r>
+                  <w:proofErr w:type="spellEnd"/>
+                </w:p>
+                <w:p>
+                  <w:pPr>
+                    <w:jc w:val="center"/>
+                  </w:pPr>
+                  <w:proofErr w:type="spellStart"/>
+                  <w:r>
+                    <w:t>RoleDomain</w:t>
+                  </w:r>
+                  <w:proofErr w:type="spellEnd"/>
+                </w:p>
+                <w:p>
+                  <w:pPr>
+                    <w:jc w:val="center"/>
+                  </w:pPr>
+                  <w:proofErr w:type="spellStart"/>
+                  <w:r>
+                    <w:t>UserDomain</w:t>
+                  </w:r>
+                  <w:proofErr w:type="spellEnd"/>
+                </w:p>
+                <w:p>
+                  <w:pPr>
+                    <w:jc w:val="center"/>
+                  </w:pPr>
+                  <w:proofErr w:type="spellStart"/>
+                  <w:r>
+                    <w:t>ObjectPermissionDomain</w:t>
+                  </w:r>
+                  <w:proofErr w:type="spellEnd"/>
+                </w:p>
+                <w:p>
+                  <w:pPr>
+                    <w:jc w:val="center"/>
+                  </w:pPr>
+                  <w:proofErr w:type="spellStart"/>
+                  <w:r>
+                    <w:t>PermissionDomain</w:t>
+                  </w:r>
+                  <w:proofErr w:type="spellEnd"/>
+                </w:p>
+                <w:p>
+                  <w:pPr>
+                    <w:jc w:val="center"/>
+                  </w:pPr>
+                  <w:proofErr w:type="spellStart"/>
+                  <w:r>
+                    <w:t>DataLogDomain</w:t>
+                  </w:r>
+                  <w:proofErr w:type="spellEnd"/>
+                </w:p>
+                <w:p>
+                  <w:pPr>
+                    <w:jc w:val="center"/>
+                  </w:pPr>
+                  <w:proofErr w:type="spellStart"/>
+                  <w:r>
+                    <w:t>SessionLogDomain</w:t>
+                  </w:r>
+                  <w:proofErr w:type="spellEnd"/>
+                </w:p>
+                <w:p>
+                  <w:pPr>
+                    <w:jc w:val="center"/>
+                  </w:pPr>
+                </w:p>
+              </w:txbxContent>
+            </v:textbox>
+          </v:shape>
+        </w:pict>
+      </w:r>
+      <w:r>
+        <w:rPr>
+          <w:noProof/>
+          <w:lang w:eastAsia="pt-BR"/>
+        </w:rPr>
+        <w:pict>
+          <v:shape id="_x0000_s1185" type="#_x0000_t202" style="position:absolute;margin-left:-3.05pt;margin-top:37.7pt;width:534.65pt;height:335.3pt;z-index:251783168;visibility:visible;mso-position-horizontal-relative:margin;mso-width-relative:margin;mso-height-relative:margin" o:gfxdata="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" fillcolor="white [3201]" strokeweight=".5pt">
             <v:stroke dashstyle="dash"/>
             <v:textbox style="mso-next-textbox:#_x0000_s1185">
               <w:txbxContent>
@@ -3426,204 +3738,18 @@
                       <w:b/>
                     </w:rPr>
                   </w:pPr>
+                  <w:proofErr w:type="spellStart"/>
                   <w:r>
                     <w:rPr>
                       <w:b/>
                     </w:rPr>
                     <w:t>Domain</w:t>
                   </w:r>
+                  <w:proofErr w:type="spellEnd"/>
                 </w:p>
               </w:txbxContent>
             </v:textbox>
             <w10:wrap anchorx="margin"/>
-          </v:shape>
-        </w:pict>
-      </w:r>
-    </w:p>
-    <w:p>
-      <w:r>
-        <w:rPr>
-          <w:noProof/>
-          <w:lang w:eastAsia="pt-BR"/>
-        </w:rPr>
-        <w:pict>
-          <v:shape id="_x0000_s1192" type="#_x0000_t202" style="position:absolute;margin-left:314.3pt;margin-top:116.65pt;width:168.7pt;height:182.7pt;z-index:251790336;visibility:visible;mso-width-relative:margin;mso-height-relative:margin" fillcolor="white [3201]" strokeweight=".5pt">
-            <v:textbox style="mso-next-textbox:#_x0000_s1192">
-              <w:txbxContent>
-                <w:p>
-                  <w:pPr>
-                    <w:spacing w:after="0"/>
-                    <w:jc w:val="center"/>
-                  </w:pPr>
-                </w:p>
-                <w:p>
-                  <w:pPr>
-                    <w:jc w:val="center"/>
-                  </w:pPr>
-                  <w:proofErr w:type="spellStart"/>
-                  <w:r>
-                    <w:t>InstanceDomain</w:t>
-                  </w:r>
-                  <w:proofErr w:type="spellEnd"/>
-                </w:p>
-                <w:p>
-                  <w:pPr>
-                    <w:jc w:val="center"/>
-                  </w:pPr>
-                  <w:proofErr w:type="spellStart"/>
-                  <w:r>
-                    <w:t>RoleDomain</w:t>
-                  </w:r>
-                  <w:proofErr w:type="spellEnd"/>
-                </w:p>
-                <w:p>
-                  <w:pPr>
-                    <w:jc w:val="center"/>
-                  </w:pPr>
-                  <w:proofErr w:type="spellStart"/>
-                  <w:r>
-                    <w:t>UserDomain</w:t>
-                  </w:r>
-                  <w:proofErr w:type="spellEnd"/>
-                </w:p>
-                <w:p>
-                  <w:pPr>
-                    <w:jc w:val="center"/>
-                  </w:pPr>
-                  <w:proofErr w:type="spellStart"/>
-                  <w:r>
-                    <w:t>ObjectPermissionDomain</w:t>
-                  </w:r>
-                  <w:proofErr w:type="spellEnd"/>
-                </w:p>
-                <w:p>
-                  <w:pPr>
-                    <w:jc w:val="center"/>
-                  </w:pPr>
-                  <w:proofErr w:type="spellStart"/>
-                  <w:r>
-                    <w:t>PermissionDomain</w:t>
-                  </w:r>
-                  <w:proofErr w:type="spellEnd"/>
-                </w:p>
-                <w:p>
-                  <w:pPr>
-                    <w:jc w:val="center"/>
-                  </w:pPr>
-                  <w:proofErr w:type="spellStart"/>
-                  <w:r>
-                    <w:t>DataLogDomain</w:t>
-                  </w:r>
-                  <w:proofErr w:type="spellEnd"/>
-                </w:p>
-                <w:p>
-                  <w:pPr>
-                    <w:jc w:val="center"/>
-                  </w:pPr>
-                  <w:proofErr w:type="spellStart"/>
-                  <w:r>
-                    <w:t>SessionLogDomain</w:t>
-                  </w:r>
-                  <w:proofErr w:type="spellEnd"/>
-                </w:p>
-                <w:p>
-                  <w:pPr>
-                    <w:jc w:val="center"/>
-                  </w:pPr>
-                </w:p>
-              </w:txbxContent>
-            </v:textbox>
-          </v:shape>
-        </w:pict>
-      </w:r>
-      <w:r>
-        <w:rPr>
-          <w:noProof/>
-          <w:lang w:eastAsia="pt-BR"/>
-        </w:rPr>
-        <w:pict>
-          <v:shape id="_x0000_s1193" type="#_x0000_t32" style="position:absolute;margin-left:173.25pt;margin-top:140.3pt;width:138.9pt;height:0;flip:x;z-index:251791360" o:connectortype="straight">
-            <v:stroke endarrow="diamond" endarrowwidth="wide" endarrowlength="long"/>
-          </v:shape>
-        </w:pict>
-      </w:r>
-      <w:r>
-        <w:rPr>
-          <w:noProof/>
-          <w:lang w:eastAsia="pt-BR"/>
-        </w:rPr>
-        <w:pict>
-          <v:shape id="_x0000_s1191" type="#_x0000_t34" style="position:absolute;margin-left:297.3pt;margin-top:45.8pt;width:107.7pt;height:70.85pt;rotation:180;z-index:251789312" o:connectortype="elbow" adj="189,-32407,-77781">
-            <v:stroke dashstyle="1 1" startarrow="block"/>
-          </v:shape>
-        </w:pict>
-      </w:r>
-      <w:r>
-        <w:rPr>
-          <w:noProof/>
-          <w:lang w:eastAsia="pt-BR"/>
-        </w:rPr>
-        <w:pict>
-          <v:shape id="_x0000_s1187" type="#_x0000_t202" style="position:absolute;margin-left:191.5pt;margin-top:24.75pt;width:103.5pt;height:42.5pt;z-index:251785216;visibility:visible;mso-width-relative:margin;mso-height-relative:margin" fillcolor="white [3201]" strokeweight=".5pt">
-            <v:textbox style="mso-next-textbox:#_x0000_s1187">
-              <w:txbxContent>
-                <w:p>
-                  <w:pPr>
-                    <w:jc w:val="center"/>
-                  </w:pPr>
-                  <w:proofErr w:type="spellStart"/>
-                  <w:r>
-                    <w:t>IContext</w:t>
-                  </w:r>
-                  <w:proofErr w:type="spellEnd"/>
-                </w:p>
-              </w:txbxContent>
-            </v:textbox>
-          </v:shape>
-        </w:pict>
-      </w:r>
-      <w:r>
-        <w:rPr>
-          <w:noProof/>
-          <w:lang w:eastAsia="pt-BR"/>
-        </w:rPr>
-        <w:pict>
-          <v:shape id="_x0000_s1190" type="#_x0000_t34" style="position:absolute;margin-left:83.8pt;margin-top:48.3pt;width:107.7pt;height:70.85pt;rotation:180;flip:x;z-index:251788288" o:connectortype="elbow" adj="189,-32407,-77781">
-            <v:stroke dashstyle="1 1" startarrow="block"/>
-          </v:shape>
-        </w:pict>
-      </w:r>
-      <w:r>
-        <w:rPr>
-          <w:noProof/>
-          <w:lang w:eastAsia="pt-BR"/>
-        </w:rPr>
-        <w:pict>
-          <v:shape id="_x0000_s1186" type="#_x0000_t202" style="position:absolute;margin-left:31.3pt;margin-top:120.35pt;width:138.1pt;height:42.5pt;z-index:251784192;visibility:visible;mso-width-relative:margin;mso-height-relative:margin" fillcolor="white [3201]" strokeweight=".5pt">
-            <v:textbox style="mso-next-textbox:#_x0000_s1186">
-              <w:txbxContent>
-                <w:p>
-                  <w:pPr>
-                    <w:spacing w:after="0"/>
-                    <w:jc w:val="center"/>
-                  </w:pPr>
-                  <w:proofErr w:type="spellStart"/>
-                  <w:r>
-                    <w:t>Membership</w:t>
-                  </w:r>
-                  <w:proofErr w:type="spellEnd"/>
-                </w:p>
-                <w:p>
-                  <w:pPr>
-                    <w:spacing w:after="0"/>
-                    <w:jc w:val="center"/>
-                  </w:pPr>
-                  <w:r>
-                    <w:t>Manager</w:t>
-                  </w:r>
-                </w:p>
-              </w:txbxContent>
-            </v:textbox>
           </v:shape>
         </w:pict>
       </w:r>
@@ -3648,7 +3774,7 @@
 </file>
 
 <file path=word/styles.xml><?xml version="1.0" encoding="utf-8"?>
-<w:styles xmlns:mc="http://schemas.openxmlformats.org/markup-compatibility/2006" xmlns:r="http://schemas.openxmlformats.org/officeDocument/2006/relationships" xmlns:w="http://schemas.openxmlformats.org/wordprocessingml/2006/main" xmlns:w14="http://schemas.microsoft.com/office/word/2010/wordml" xmlns:w15="http://schemas.microsoft.com/office/word/2012/wordml" xmlns:w16se="http://schemas.microsoft.com/office/word/2015/wordml/symex" mc:Ignorable="w14 w15 w16se">
+<w:styles xmlns:r="http://schemas.openxmlformats.org/officeDocument/2006/relationships" xmlns:w="http://schemas.openxmlformats.org/wordprocessingml/2006/main">
   <w:docDefaults>
     <w:rPrDefault>
       <w:rPr>
@@ -3664,378 +3790,144 @@
       </w:pPr>
     </w:pPrDefault>
   </w:docDefaults>
-  <w:latentStyles w:defLockedState="0" w:defUIPriority="99" w:defSemiHidden="0" w:defUnhideWhenUsed="0" w:defQFormat="0" w:count="371">
-    <w:lsdException w:name="Normal" w:uiPriority="0" w:qFormat="1"/>
-    <w:lsdException w:name="heading 1" w:uiPriority="9" w:qFormat="1"/>
-    <w:lsdException w:name="heading 2" w:semiHidden="1" w:uiPriority="9" w:unhideWhenUsed="1" w:qFormat="1"/>
-    <w:lsdException w:name="heading 3" w:semiHidden="1" w:uiPriority="9" w:unhideWhenUsed="1" w:qFormat="1"/>
-    <w:lsdException w:name="heading 4" w:semiHidden="1" w:uiPriority="9" w:unhideWhenUsed="1" w:qFormat="1"/>
-    <w:lsdException w:name="heading 5" w:semiHidden="1" w:uiPriority="9" w:unhideWhenUsed="1" w:qFormat="1"/>
-    <w:lsdException w:name="heading 6" w:semiHidden="1" w:uiPriority="9" w:unhideWhenUsed="1" w:qFormat="1"/>
-    <w:lsdException w:name="heading 7" w:semiHidden="1" w:uiPriority="9" w:unhideWhenUsed="1" w:qFormat="1"/>
-    <w:lsdException w:name="heading 8" w:semiHidden="1" w:uiPriority="9" w:unhideWhenUsed="1" w:qFormat="1"/>
-    <w:lsdException w:name="heading 9" w:semiHidden="1" w:uiPriority="9" w:unhideWhenUsed="1" w:qFormat="1"/>
-    <w:lsdException w:name="index 1" w:semiHidden="1" w:unhideWhenUsed="1"/>
-    <w:lsdException w:name="index 2" w:semiHidden="1" w:unhideWhenUsed="1"/>
-    <w:lsdException w:name="index 3" w:semiHidden="1" w:unhideWhenUsed="1"/>
-    <w:lsdException w:name="index 4" w:semiHidden="1" w:unhideWhenUsed="1"/>
-    <w:lsdException w:name="index 5" w:semiHidden="1" w:unhideWhenUsed="1"/>
-    <w:lsdException w:name="index 6" w:semiHidden="1" w:unhideWhenUsed="1"/>
-    <w:lsdException w:name="index 7" w:semiHidden="1" w:unhideWhenUsed="1"/>
-    <w:lsdException w:name="index 8" w:semiHidden="1" w:unhideWhenUsed="1"/>
-    <w:lsdException w:name="index 9" w:semiHidden="1" w:unhideWhenUsed="1"/>
-    <w:lsdException w:name="toc 1" w:semiHidden="1" w:uiPriority="39" w:unhideWhenUsed="1"/>
-    <w:lsdException w:name="toc 2" w:semiHidden="1" w:uiPriority="39" w:unhideWhenUsed="1"/>
-    <w:lsdException w:name="toc 3" w:semiHidden="1" w:uiPriority="39" w:unhideWhenUsed="1"/>
-    <w:lsdException w:name="toc 4" w:semiHidden="1" w:uiPriority="39" w:unhideWhenUsed="1"/>
-    <w:lsdException w:name="toc 5" w:semiHidden="1" w:uiPriority="39" w:unhideWhenUsed="1"/>
-    <w:lsdException w:name="toc 6" w:semiHidden="1" w:uiPriority="39" w:unhideWhenUsed="1"/>
-    <w:lsdException w:name="toc 7" w:semiHidden="1" w:uiPriority="39" w:unhideWhenUsed="1"/>
-    <w:lsdException w:name="toc 8" w:semiHidden="1" w:uiPriority="39" w:unhideWhenUsed="1"/>
-    <w:lsdException w:name="toc 9" w:semiHidden="1" w:uiPriority="39" w:unhideWhenUsed="1"/>
-    <w:lsdException w:name="Normal Indent" w:semiHidden="1" w:unhideWhenUsed="1"/>
-    <w:lsdException w:name="footnote text" w:semiHidden="1" w:unhideWhenUsed="1"/>
-    <w:lsdException w:name="annotation text" w:semiHidden="1" w:unhideWhenUsed="1"/>
-    <w:lsdException w:name="header" w:semiHidden="1" w:unhideWhenUsed="1"/>
-    <w:lsdException w:name="footer" w:semiHidden="1" w:unhideWhenUsed="1"/>
-    <w:lsdException w:name="index heading" w:semiHidden="1" w:unhideWhenUsed="1"/>
-    <w:lsdException w:name="caption" w:semiHidden="1" w:uiPriority="35" w:unhideWhenUsed="1" w:qFormat="1"/>
-    <w:lsdException w:name="table of figures" w:semiHidden="1" w:unhideWhenUsed="1"/>
-    <w:lsdException w:name="envelope address" w:semiHidden="1" w:unhideWhenUsed="1"/>
-    <w:lsdException w:name="envelope return" w:semiHidden="1" w:unhideWhenUsed="1"/>
-    <w:lsdException w:name="footnote reference" w:semiHidden="1" w:unhideWhenUsed="1"/>
-    <w:lsdException w:name="annotation reference" w:semiHidden="1" w:unhideWhenUsed="1"/>
-    <w:lsdException w:name="line number" w:semiHidden="1" w:unhideWhenUsed="1"/>
-    <w:lsdException w:name="page number" w:semiHidden="1" w:unhideWhenUsed="1"/>
-    <w:lsdException w:name="endnote reference" w:semiHidden="1" w:unhideWhenUsed="1"/>
-    <w:lsdException w:name="endnote text" w:semiHidden="1" w:unhideWhenUsed="1"/>
-    <w:lsdException w:name="table of authorities" w:semiHidden="1" w:unhideWhenUsed="1"/>
-    <w:lsdException w:name="macro" w:semiHidden="1" w:unhideWhenUsed="1"/>
-    <w:lsdException w:name="toa heading" w:semiHidden="1" w:unhideWhenUsed="1"/>
-    <w:lsdException w:name="List" w:semiHidden="1" w:unhideWhenUsed="1"/>
-    <w:lsdException w:name="List Bullet" w:semiHidden="1" w:unhideWhenUsed="1"/>
-    <w:lsdException w:name="List Number" w:semiHidden="1" w:unhideWhenUsed="1"/>
-    <w:lsdException w:name="List 2" w:semiHidden="1" w:unhideWhenUsed="1"/>
-    <w:lsdException w:name="List 3" w:semiHidden="1" w:unhideWhenUsed="1"/>
-    <w:lsdException w:name="List 4" w:semiHidden="1" w:unhideWhenUsed="1"/>
-    <w:lsdException w:name="List 5" w:semiHidden="1" w:unhideWhenUsed="1"/>
-    <w:lsdException w:name="List Bullet 2" w:semiHidden="1" w:unhideWhenUsed="1"/>
-    <w:lsdException w:name="List Bullet 3" w:semiHidden="1" w:unhideWhenUsed="1"/>
-    <w:lsdException w:name="List Bullet 4" w:semiHidden="1" w:unhideWhenUsed="1"/>
-    <w:lsdException w:name="List Bullet 5" w:semiHidden="1" w:unhideWhenUsed="1"/>
-    <w:lsdException w:name="List Number 2" w:semiHidden="1" w:unhideWhenUsed="1"/>
-    <w:lsdException w:name="List Number 3" w:semiHidden="1" w:unhideWhenUsed="1"/>
-    <w:lsdException w:name="List Number 4" w:semiHidden="1" w:unhideWhenUsed="1"/>
-    <w:lsdException w:name="List Number 5" w:semiHidden="1" w:unhideWhenUsed="1"/>
-    <w:lsdException w:name="Title" w:uiPriority="10" w:qFormat="1"/>
-    <w:lsdException w:name="Closing" w:semiHidden="1" w:unhideWhenUsed="1"/>
-    <w:lsdException w:name="Signature" w:semiHidden="1" w:unhideWhenUsed="1"/>
-    <w:lsdException w:name="Default Paragraph Font" w:semiHidden="1" w:uiPriority="1" w:unhideWhenUsed="1"/>
-    <w:lsdException w:name="Body Text" w:semiHidden="1" w:unhideWhenUsed="1"/>
-    <w:lsdException w:name="Body Text Indent" w:semiHidden="1" w:unhideWhenUsed="1"/>
-    <w:lsdException w:name="List Continue" w:semiHidden="1" w:unhideWhenUsed="1"/>
-    <w:lsdException w:name="List Continue 2" w:semiHidden="1" w:unhideWhenUsed="1"/>
-    <w:lsdException w:name="List Continue 3" w:semiHidden="1" w:unhideWhenUsed="1"/>
-    <w:lsdException w:name="List Continue 4" w:semiHidden="1" w:unhideWhenUsed="1"/>
-    <w:lsdException w:name="List Continue 5" w:semiHidden="1" w:unhideWhenUsed="1"/>
-    <w:lsdException w:name="Message Header" w:semiHidden="1" w:unhideWhenUsed="1"/>
-    <w:lsdException w:name="Subtitle" w:uiPriority="11" w:qFormat="1"/>
-    <w:lsdException w:name="Salutation" w:semiHidden="1" w:unhideWhenUsed="1"/>
-    <w:lsdException w:name="Date" w:semiHidden="1" w:unhideWhenUsed="1"/>
-    <w:lsdException w:name="Body Text First Indent" w:semiHidden="1" w:unhideWhenUsed="1"/>
-    <w:lsdException w:name="Body Text First Indent 2" w:semiHidden="1" w:unhideWhenUsed="1"/>
-    <w:lsdException w:name="Note Heading" w:semiHidden="1" w:unhideWhenUsed="1"/>
-    <w:lsdException w:name="Body Text 2" w:semiHidden="1" w:unhideWhenUsed="1"/>
-    <w:lsdException w:name="Body Text 3" w:semiHidden="1" w:unhideWhenUsed="1"/>
-    <w:lsdException w:name="Body Text Indent 2" w:semiHidden="1" w:unhideWhenUsed="1"/>
-    <w:lsdException w:name="Body Text Indent 3" w:semiHidden="1" w:unhideWhenUsed="1"/>
-    <w:lsdException w:name="Block Text" w:semiHidden="1" w:unhideWhenUsed="1"/>
-    <w:lsdException w:name="Hyperlink" w:semiHidden="1" w:unhideWhenUsed="1"/>
-    <w:lsdException w:name="FollowedHyperlink" w:semiHidden="1" w:unhideWhenUsed="1"/>
-    <w:lsdException w:name="Strong" w:uiPriority="22" w:qFormat="1"/>
-    <w:lsdException w:name="Emphasis" w:uiPriority="20" w:qFormat="1"/>
-    <w:lsdException w:name="Document Map" w:semiHidden="1" w:unhideWhenUsed="1"/>
-    <w:lsdException w:name="Plain Text" w:semiHidden="1" w:unhideWhenUsed="1"/>
-    <w:lsdException w:name="E-mail Signature" w:semiHidden="1" w:unhideWhenUsed="1"/>
-    <w:lsdException w:name="HTML Top of Form" w:semiHidden="1" w:unhideWhenUsed="1"/>
-    <w:lsdException w:name="HTML Bottom of Form" w:semiHidden="1" w:unhideWhenUsed="1"/>
-    <w:lsdException w:name="Normal (Web)" w:semiHidden="1" w:unhideWhenUsed="1"/>
-    <w:lsdException w:name="HTML Acronym" w:semiHidden="1" w:unhideWhenUsed="1"/>
-    <w:lsdException w:name="HTML Address" w:semiHidden="1" w:unhideWhenUsed="1"/>
-    <w:lsdException w:name="HTML Cite" w:semiHidden="1" w:unhideWhenUsed="1"/>
-    <w:lsdException w:name="HTML Code" w:semiHidden="1" w:unhideWhenUsed="1"/>
-    <w:lsdException w:name="HTML Definition" w:semiHidden="1" w:unhideWhenUsed="1"/>
-    <w:lsdException w:name="HTML Keyboard" w:semiHidden="1" w:unhideWhenUsed="1"/>
-    <w:lsdException w:name="HTML Preformatted" w:semiHidden="1" w:unhideWhenUsed="1"/>
-    <w:lsdException w:name="HTML Sample" w:semiHidden="1" w:unhideWhenUsed="1"/>
-    <w:lsdException w:name="HTML Typewriter" w:semiHidden="1" w:unhideWhenUsed="1"/>
-    <w:lsdException w:name="HTML Variable" w:semiHidden="1" w:unhideWhenUsed="1"/>
-    <w:lsdException w:name="Normal Table" w:semiHidden="1" w:unhideWhenUsed="1"/>
-    <w:lsdException w:name="annotation subject" w:semiHidden="1" w:unhideWhenUsed="1"/>
-    <w:lsdException w:name="No List" w:semiHidden="1" w:unhideWhenUsed="1"/>
-    <w:lsdException w:name="Outline List 1" w:semiHidden="1" w:unhideWhenUsed="1"/>
-    <w:lsdException w:name="Outline List 2" w:semiHidden="1" w:unhideWhenUsed="1"/>
-    <w:lsdException w:name="Outline List 3" w:semiHidden="1" w:unhideWhenUsed="1"/>
-    <w:lsdException w:name="Table Simple 1" w:semiHidden="1" w:unhideWhenUsed="1"/>
-    <w:lsdException w:name="Table Simple 2" w:semiHidden="1" w:unhideWhenUsed="1"/>
-    <w:lsdException w:name="Table Simple 3" w:semiHidden="1" w:unhideWhenUsed="1"/>
-    <w:lsdException w:name="Table Classic 1" w:semiHidden="1" w:unhideWhenUsed="1"/>
-    <w:lsdException w:name="Table Classic 2" w:semiHidden="1" w:unhideWhenUsed="1"/>
-    <w:lsdException w:name="Table Classic 3" w:semiHidden="1" w:unhideWhenUsed="1"/>
-    <w:lsdException w:name="Table Classic 4" w:semiHidden="1" w:unhideWhenUsed="1"/>
-    <w:lsdException w:name="Table Colorful 1" w:semiHidden="1" w:unhideWhenUsed="1"/>
-    <w:lsdException w:name="Table Colorful 2" w:semiHidden="1" w:unhideWhenUsed="1"/>
-    <w:lsdException w:name="Table Colorful 3" w:semiHidden="1" w:unhideWhenUsed="1"/>
-    <w:lsdException w:name="Table Columns 1" w:semiHidden="1" w:unhideWhenUsed="1"/>
-    <w:lsdException w:name="Table Columns 2" w:semiHidden="1" w:unhideWhenUsed="1"/>
-    <w:lsdException w:name="Table Columns 3" w:semiHidden="1" w:unhideWhenUsed="1"/>
-    <w:lsdException w:name="Table Columns 4" w:semiHidden="1" w:unhideWhenUsed="1"/>
-    <w:lsdException w:name="Table Columns 5" w:semiHidden="1" w:unhideWhenUsed="1"/>
-    <w:lsdException w:name="Table Grid 1" w:semiHidden="1" w:unhideWhenUsed="1"/>
-    <w:lsdException w:name="Table Grid 2" w:semiHidden="1" w:unhideWhenUsed="1"/>
-    <w:lsdException w:name="Table Grid 3" w:semiHidden="1" w:unhideWhenUsed="1"/>
-    <w:lsdException w:name="Table Grid 4" w:semiHidden="1" w:unhideWhenUsed="1"/>
-    <w:lsdException w:name="Table Grid 5" w:semiHidden="1" w:unhideWhenUsed="1"/>
-    <w:lsdException w:name="Table Grid 6" w:semiHidden="1" w:unhideWhenUsed="1"/>
-    <w:lsdException w:name="Table Grid 7" w:semiHidden="1" w:unhideWhenUsed="1"/>
-    <w:lsdException w:name="Table Grid 8" w:semiHidden="1" w:unhideWhenUsed="1"/>
-    <w:lsdException w:name="Table List 1" w:semiHidden="1" w:unhideWhenUsed="1"/>
-    <w:lsdException w:name="Table List 2" w:semiHidden="1" w:unhideWhenUsed="1"/>
-    <w:lsdException w:name="Table List 3" w:semiHidden="1" w:unhideWhenUsed="1"/>
-    <w:lsdException w:name="Table List 4" w:semiHidden="1" w:unhideWhenUsed="1"/>
-    <w:lsdException w:name="Table List 5" w:semiHidden="1" w:unhideWhenUsed="1"/>
-    <w:lsdException w:name="Table List 6" w:semiHidden="1" w:unhideWhenUsed="1"/>
-    <w:lsdException w:name="Table List 7" w:semiHidden="1" w:unhideWhenUsed="1"/>
-    <w:lsdException w:name="Table List 8" w:semiHidden="1" w:unhideWhenUsed="1"/>
-    <w:lsdException w:name="Table 3D effects 1" w:semiHidden="1" w:unhideWhenUsed="1"/>
-    <w:lsdException w:name="Table 3D effects 2" w:semiHidden="1" w:unhideWhenUsed="1"/>
-    <w:lsdException w:name="Table 3D effects 3" w:semiHidden="1" w:unhideWhenUsed="1"/>
-    <w:lsdException w:name="Table Contemporary" w:semiHidden="1" w:unhideWhenUsed="1"/>
-    <w:lsdException w:name="Table Elegant" w:semiHidden="1" w:unhideWhenUsed="1"/>
-    <w:lsdException w:name="Table Professional" w:semiHidden="1" w:unhideWhenUsed="1"/>
-    <w:lsdException w:name="Table Subtle 1" w:semiHidden="1" w:unhideWhenUsed="1"/>
-    <w:lsdException w:name="Table Subtle 2" w:semiHidden="1" w:unhideWhenUsed="1"/>
-    <w:lsdException w:name="Table Web 1" w:semiHidden="1" w:unhideWhenUsed="1"/>
-    <w:lsdException w:name="Table Web 2" w:semiHidden="1" w:unhideWhenUsed="1"/>
-    <w:lsdException w:name="Table Web 3" w:semiHidden="1" w:unhideWhenUsed="1"/>
-    <w:lsdException w:name="Balloon Text" w:semiHidden="1" w:unhideWhenUsed="1"/>
-    <w:lsdException w:name="Table Grid" w:uiPriority="39"/>
-    <w:lsdException w:name="Table Theme" w:semiHidden="1" w:unhideWhenUsed="1"/>
-    <w:lsdException w:name="Placeholder Text" w:semiHidden="1"/>
-    <w:lsdException w:name="No Spacing" w:uiPriority="1" w:qFormat="1"/>
-    <w:lsdException w:name="Light Shading" w:uiPriority="60"/>
-    <w:lsdException w:name="Light List" w:uiPriority="61"/>
-    <w:lsdException w:name="Light Grid" w:uiPriority="62"/>
-    <w:lsdException w:name="Medium Shading 1" w:uiPriority="63"/>
-    <w:lsdException w:name="Medium Shading 2" w:uiPriority="64"/>
-    <w:lsdException w:name="Medium List 1" w:uiPriority="65"/>
-    <w:lsdException w:name="Medium List 2" w:uiPriority="66"/>
-    <w:lsdException w:name="Medium Grid 1" w:uiPriority="67"/>
-    <w:lsdException w:name="Medium Grid 2" w:uiPriority="68"/>
-    <w:lsdException w:name="Medium Grid 3" w:uiPriority="69"/>
-    <w:lsdException w:name="Dark List" w:uiPriority="70"/>
-    <w:lsdException w:name="Colorful Shading" w:uiPriority="71"/>
-    <w:lsdException w:name="Colorful List" w:uiPriority="72"/>
-    <w:lsdException w:name="Colorful Grid" w:uiPriority="73"/>
-    <w:lsdException w:name="Light Shading Accent 1" w:uiPriority="60"/>
-    <w:lsdException w:name="Light List Accent 1" w:uiPriority="61"/>
-    <w:lsdException w:name="Light Grid Accent 1" w:uiPriority="62"/>
-    <w:lsdException w:name="Medium Shading 1 Accent 1" w:uiPriority="63"/>
-    <w:lsdException w:name="Medium Shading 2 Accent 1" w:uiPriority="64"/>
-    <w:lsdException w:name="Medium List 1 Accent 1" w:uiPriority="65"/>
-    <w:lsdException w:name="Revision" w:semiHidden="1"/>
-    <w:lsdException w:name="List Paragraph" w:uiPriority="34" w:qFormat="1"/>
-    <w:lsdException w:name="Quote" w:uiPriority="29" w:qFormat="1"/>
-    <w:lsdException w:name="Intense Quote" w:uiPriority="30" w:qFormat="1"/>
-    <w:lsdException w:name="Medium List 2 Accent 1" w:uiPriority="66"/>
-    <w:lsdException w:name="Medium Grid 1 Accent 1" w:uiPriority="67"/>
-    <w:lsdException w:name="Medium Grid 2 Accent 1" w:uiPriority="68"/>
-    <w:lsdException w:name="Medium Grid 3 Accent 1" w:uiPriority="69"/>
-    <w:lsdException w:name="Dark List Accent 1" w:uiPriority="70"/>
-    <w:lsdException w:name="Colorful Shading Accent 1" w:uiPriority="71"/>
-    <w:lsdException w:name="Colorful List Accent 1" w:uiPriority="72"/>
-    <w:lsdException w:name="Colorful Grid Accent 1" w:uiPriority="73"/>
-    <w:lsdException w:name="Light Shading Accent 2" w:uiPriority="60"/>
-    <w:lsdException w:name="Light List Accent 2" w:uiPriority="61"/>
-    <w:lsdException w:name="Light Grid Accent 2" w:uiPriority="62"/>
-    <w:lsdException w:name="Medium Shading 1 Accent 2" w:uiPriority="63"/>
-    <w:lsdException w:name="Medium Shading 2 Accent 2" w:uiPriority="64"/>
-    <w:lsdException w:name="Medium List 1 Accent 2" w:uiPriority="65"/>
-    <w:lsdException w:name="Medium List 2 Accent 2" w:uiPriority="66"/>
-    <w:lsdException w:name="Medium Grid 1 Accent 2" w:uiPriority="67"/>
-    <w:lsdException w:name="Medium Grid 2 Accent 2" w:uiPriority="68"/>
-    <w:lsdException w:name="Medium Grid 3 Accent 2" w:uiPriority="69"/>
-    <w:lsdException w:name="Dark List Accent 2" w:uiPriority="70"/>
-    <w:lsdException w:name="Colorful Shading Accent 2" w:uiPriority="71"/>
-    <w:lsdException w:name="Colorful List Accent 2" w:uiPriority="72"/>
-    <w:lsdException w:name="Colorful Grid Accent 2" w:uiPriority="73"/>
-    <w:lsdException w:name="Light Shading Accent 3" w:uiPriority="60"/>
-    <w:lsdException w:name="Light List Accent 3" w:uiPriority="61"/>
-    <w:lsdException w:name="Light Grid Accent 3" w:uiPriority="62"/>
-    <w:lsdException w:name="Medium Shading 1 Accent 3" w:uiPriority="63"/>
-    <w:lsdException w:name="Medium Shading 2 Accent 3" w:uiPriority="64"/>
-    <w:lsdException w:name="Medium List 1 Accent 3" w:uiPriority="65"/>
-    <w:lsdException w:name="Medium List 2 Accent 3" w:uiPriority="66"/>
-    <w:lsdException w:name="Medium Grid 1 Accent 3" w:uiPriority="67"/>
-    <w:lsdException w:name="Medium Grid 2 Accent 3" w:uiPriority="68"/>
-    <w:lsdException w:name="Medium Grid 3 Accent 3" w:uiPriority="69"/>
-    <w:lsdException w:name="Dark List Accent 3" w:uiPriority="70"/>
-    <w:lsdException w:name="Colorful Shading Accent 3" w:uiPriority="71"/>
-    <w:lsdException w:name="Colorful List Accent 3" w:uiPriority="72"/>
-    <w:lsdException w:name="Colorful Grid Accent 3" w:uiPriority="73"/>
-    <w:lsdException w:name="Light Shading Accent 4" w:uiPriority="60"/>
-    <w:lsdException w:name="Light List Accent 4" w:uiPriority="61"/>
-    <w:lsdException w:name="Light Grid Accent 4" w:uiPriority="62"/>
-    <w:lsdException w:name="Medium Shading 1 Accent 4" w:uiPriority="63"/>
-    <w:lsdException w:name="Medium Shading 2 Accent 4" w:uiPriority="64"/>
-    <w:lsdException w:name="Medium List 1 Accent 4" w:uiPriority="65"/>
-    <w:lsdException w:name="Medium List 2 Accent 4" w:uiPriority="66"/>
-    <w:lsdException w:name="Medium Grid 1 Accent 4" w:uiPriority="67"/>
-    <w:lsdException w:name="Medium Grid 2 Accent 4" w:uiPriority="68"/>
-    <w:lsdException w:name="Medium Grid 3 Accent 4" w:uiPriority="69"/>
-    <w:lsdException w:name="Dark List Accent 4" w:uiPriority="70"/>
-    <w:lsdException w:name="Colorful Shading Accent 4" w:uiPriority="71"/>
-    <w:lsdException w:name="Colorful List Accent 4" w:uiPriority="72"/>
-    <w:lsdException w:name="Colorful Grid Accent 4" w:uiPriority="73"/>
-    <w:lsdException w:name="Light Shading Accent 5" w:uiPriority="60"/>
-    <w:lsdException w:name="Light List Accent 5" w:uiPriority="61"/>
-    <w:lsdException w:name="Light Grid Accent 5" w:uiPriority="62"/>
-    <w:lsdException w:name="Medium Shading 1 Accent 5" w:uiPriority="63"/>
-    <w:lsdException w:name="Medium Shading 2 Accent 5" w:uiPriority="64"/>
-    <w:lsdException w:name="Medium List 1 Accent 5" w:uiPriority="65"/>
-    <w:lsdException w:name="Medium List 2 Accent 5" w:uiPriority="66"/>
-    <w:lsdException w:name="Medium Grid 1 Accent 5" w:uiPriority="67"/>
-    <w:lsdException w:name="Medium Grid 2 Accent 5" w:uiPriority="68"/>
-    <w:lsdException w:name="Medium Grid 3 Accent 5" w:uiPriority="69"/>
-    <w:lsdException w:name="Dark List Accent 5" w:uiPriority="70"/>
-    <w:lsdException w:name="Colorful Shading Accent 5" w:uiPriority="71"/>
-    <w:lsdException w:name="Colorful List Accent 5" w:uiPriority="72"/>
-    <w:lsdException w:name="Colorful Grid Accent 5" w:uiPriority="73"/>
-    <w:lsdException w:name="Light Shading Accent 6" w:uiPriority="60"/>
-    <w:lsdException w:name="Light List Accent 6" w:uiPriority="61"/>
-    <w:lsdException w:name="Light Grid Accent 6" w:uiPriority="62"/>
-    <w:lsdException w:name="Medium Shading 1 Accent 6" w:uiPriority="63"/>
-    <w:lsdException w:name="Medium Shading 2 Accent 6" w:uiPriority="64"/>
-    <w:lsdException w:name="Medium List 1 Accent 6" w:uiPriority="65"/>
-    <w:lsdException w:name="Medium List 2 Accent 6" w:uiPriority="66"/>
-    <w:lsdException w:name="Medium Grid 1 Accent 6" w:uiPriority="67"/>
-    <w:lsdException w:name="Medium Grid 2 Accent 6" w:uiPriority="68"/>
-    <w:lsdException w:name="Medium Grid 3 Accent 6" w:uiPriority="69"/>
-    <w:lsdException w:name="Dark List Accent 6" w:uiPriority="70"/>
-    <w:lsdException w:name="Colorful Shading Accent 6" w:uiPriority="71"/>
-    <w:lsdException w:name="Colorful List Accent 6" w:uiPriority="72"/>
-    <w:lsdException w:name="Colorful Grid Accent 6" w:uiPriority="73"/>
-    <w:lsdException w:name="Subtle Emphasis" w:uiPriority="19" w:qFormat="1"/>
-    <w:lsdException w:name="Intense Emphasis" w:uiPriority="21" w:qFormat="1"/>
-    <w:lsdException w:name="Subtle Reference" w:uiPriority="31" w:qFormat="1"/>
-    <w:lsdException w:name="Intense Reference" w:uiPriority="32" w:qFormat="1"/>
-    <w:lsdException w:name="Book Title" w:uiPriority="33" w:qFormat="1"/>
-    <w:lsdException w:name="Bibliography" w:semiHidden="1" w:uiPriority="37" w:unhideWhenUsed="1"/>
-    <w:lsdException w:name="TOC Heading" w:semiHidden="1" w:uiPriority="39" w:unhideWhenUsed="1" w:qFormat="1"/>
-    <w:lsdException w:name="Plain Table 1" w:uiPriority="41"/>
-    <w:lsdException w:name="Plain Table 2" w:uiPriority="42"/>
-    <w:lsdException w:name="Plain Table 3" w:uiPriority="43"/>
-    <w:lsdException w:name="Plain Table 4" w:uiPriority="44"/>
-    <w:lsdException w:name="Plain Table 5" w:uiPriority="45"/>
-    <w:lsdException w:name="Grid Table Light" w:uiPriority="40"/>
-    <w:lsdException w:name="Grid Table 1 Light" w:uiPriority="46"/>
-    <w:lsdException w:name="Grid Table 2" w:uiPriority="47"/>
-    <w:lsdException w:name="Grid Table 3" w:uiPriority="48"/>
-    <w:lsdException w:name="Grid Table 4" w:uiPriority="49"/>
-    <w:lsdException w:name="Grid Table 5 Dark" w:uiPriority="50"/>
-    <w:lsdException w:name="Grid Table 6 Colorful" w:uiPriority="51"/>
-    <w:lsdException w:name="Grid Table 7 Colorful" w:uiPriority="52"/>
-    <w:lsdException w:name="Grid Table 1 Light Accent 1" w:uiPriority="46"/>
-    <w:lsdException w:name="Grid Table 2 Accent 1" w:uiPriority="47"/>
-    <w:lsdException w:name="Grid Table 3 Accent 1" w:uiPriority="48"/>
-    <w:lsdException w:name="Grid Table 4 Accent 1" w:uiPriority="49"/>
-    <w:lsdException w:name="Grid Table 5 Dark Accent 1" w:uiPriority="50"/>
-    <w:lsdException w:name="Grid Table 6 Colorful Accent 1" w:uiPriority="51"/>
-    <w:lsdException w:name="Grid Table 7 Colorful Accent 1" w:uiPriority="52"/>
-    <w:lsdException w:name="Grid Table 1 Light Accent 2" w:uiPriority="46"/>
-    <w:lsdException w:name="Grid Table 2 Accent 2" w:uiPriority="47"/>
-    <w:lsdException w:name="Grid Table 3 Accent 2" w:uiPriority="48"/>
-    <w:lsdException w:name="Grid Table 4 Accent 2" w:uiPriority="49"/>
-    <w:lsdException w:name="Grid Table 5 Dark Accent 2" w:uiPriority="50"/>
-    <w:lsdException w:name="Grid Table 6 Colorful Accent 2" w:uiPriority="51"/>
-    <w:lsdException w:name="Grid Table 7 Colorful Accent 2" w:uiPriority="52"/>
-    <w:lsdException w:name="Grid Table 1 Light Accent 3" w:uiPriority="46"/>
-    <w:lsdException w:name="Grid Table 2 Accent 3" w:uiPriority="47"/>
-    <w:lsdException w:name="Grid Table 3 Accent 3" w:uiPriority="48"/>
-    <w:lsdException w:name="Grid Table 4 Accent 3" w:uiPriority="49"/>
-    <w:lsdException w:name="Grid Table 5 Dark Accent 3" w:uiPriority="50"/>
-    <w:lsdException w:name="Grid Table 6 Colorful Accent 3" w:uiPriority="51"/>
-    <w:lsdException w:name="Grid Table 7 Colorful Accent 3" w:uiPriority="52"/>
-    <w:lsdException w:name="Grid Table 1 Light Accent 4" w:uiPriority="46"/>
-    <w:lsdException w:name="Grid Table 2 Accent 4" w:uiPriority="47"/>
-    <w:lsdException w:name="Grid Table 3 Accent 4" w:uiPriority="48"/>
-    <w:lsdException w:name="Grid Table 4 Accent 4" w:uiPriority="49"/>
-    <w:lsdException w:name="Grid Table 5 Dark Accent 4" w:uiPriority="50"/>
-    <w:lsdException w:name="Grid Table 6 Colorful Accent 4" w:uiPriority="51"/>
-    <w:lsdException w:name="Grid Table 7 Colorful Accent 4" w:uiPriority="52"/>
-    <w:lsdException w:name="Grid Table 1 Light Accent 5" w:uiPriority="46"/>
-    <w:lsdException w:name="Grid Table 2 Accent 5" w:uiPriority="47"/>
-    <w:lsdException w:name="Grid Table 3 Accent 5" w:uiPriority="48"/>
-    <w:lsdException w:name="Grid Table 4 Accent 5" w:uiPriority="49"/>
-    <w:lsdException w:name="Grid Table 5 Dark Accent 5" w:uiPriority="50"/>
-    <w:lsdException w:name="Grid Table 6 Colorful Accent 5" w:uiPriority="51"/>
-    <w:lsdException w:name="Grid Table 7 Colorful Accent 5" w:uiPriority="52"/>
-    <w:lsdException w:name="Grid Table 1 Light Accent 6" w:uiPriority="46"/>
-    <w:lsdException w:name="Grid Table 2 Accent 6" w:uiPriority="47"/>
-    <w:lsdException w:name="Grid Table 3 Accent 6" w:uiPriority="48"/>
-    <w:lsdException w:name="Grid Table 4 Accent 6" w:uiPriority="49"/>
-    <w:lsdException w:name="Grid Table 5 Dark Accent 6" w:uiPriority="50"/>
-    <w:lsdException w:name="Grid Table 6 Colorful Accent 6" w:uiPriority="51"/>
-    <w:lsdException w:name="Grid Table 7 Colorful Accent 6" w:uiPriority="52"/>
-    <w:lsdException w:name="List Table 1 Light" w:uiPriority="46"/>
-    <w:lsdException w:name="List Table 2" w:uiPriority="47"/>
-    <w:lsdException w:name="List Table 3" w:uiPriority="48"/>
-    <w:lsdException w:name="List Table 4" w:uiPriority="49"/>
-    <w:lsdException w:name="List Table 5 Dark" w:uiPriority="50"/>
-    <w:lsdException w:name="List Table 6 Colorful" w:uiPriority="51"/>
-    <w:lsdException w:name="List Table 7 Colorful" w:uiPriority="52"/>
-    <w:lsdException w:name="List Table 1 Light Accent 1" w:uiPriority="46"/>
-    <w:lsdException w:name="List Table 2 Accent 1" w:uiPriority="47"/>
-    <w:lsdException w:name="List Table 3 Accent 1" w:uiPriority="48"/>
-    <w:lsdException w:name="List Table 4 Accent 1" w:uiPriority="49"/>
-    <w:lsdException w:name="List Table 5 Dark Accent 1" w:uiPriority="50"/>
-    <w:lsdException w:name="List Table 6 Colorful Accent 1" w:uiPriority="51"/>
-    <w:lsdException w:name="List Table 7 Colorful Accent 1" w:uiPriority="52"/>
-    <w:lsdException w:name="List Table 1 Light Accent 2" w:uiPriority="46"/>
-    <w:lsdException w:name="List Table 2 Accent 2" w:uiPriority="47"/>
-    <w:lsdException w:name="List Table 3 Accent 2" w:uiPriority="48"/>
-    <w:lsdException w:name="List Table 4 Accent 2" w:uiPriority="49"/>
-    <w:lsdException w:name="List Table 5 Dark Accent 2" w:uiPriority="50"/>
-    <w:lsdException w:name="List Table 6 Colorful Accent 2" w:uiPriority="51"/>
-    <w:lsdException w:name="List Table 7 Colorful Accent 2" w:uiPriority="52"/>
-    <w:lsdException w:name="List Table 1 Light Accent 3" w:uiPriority="46"/>
-    <w:lsdException w:name="List Table 2 Accent 3" w:uiPriority="47"/>
-    <w:lsdException w:name="List Table 3 Accent 3" w:uiPriority="48"/>
-    <w:lsdException w:name="List Table 4 Accent 3" w:uiPriority="49"/>
-    <w:lsdException w:name="List Table 5 Dark Accent 3" w:uiPriority="50"/>
-    <w:lsdException w:name="List Table 6 Colorful Accent 3" w:uiPriority="51"/>
-    <w:lsdException w:name="List Table 7 Colorful Accent 3" w:uiPriority="52"/>
-    <w:lsdException w:name="List Table 1 Light Accent 4" w:uiPriority="46"/>
-    <w:lsdException w:name="List Table 2 Accent 4" w:uiPriority="47"/>
-    <w:lsdException w:name="List Table 3 Accent 4" w:uiPriority="48"/>
-    <w:lsdException w:name="List Table 4 Accent 4" w:uiPriority="49"/>
-    <w:lsdException w:name="List Table 5 Dark Accent 4" w:uiPriority="50"/>
-    <w:lsdException w:name="List Table 6 Colorful Accent 4" w:uiPriority="51"/>
-    <w:lsdException w:name="List Table 7 Colorful Accent 4" w:uiPriority="52"/>
-    <w:lsdException w:name="List Table 1 Light Accent 5" w:uiPriority="46"/>
-    <w:lsdException w:name="List Table 2 Accent 5" w:uiPriority="47"/>
-    <w:lsdException w:name="List Table 3 Accent 5" w:uiPriority="48"/>
-    <w:lsdException w:name="List Table 4 Accent 5" w:uiPriority="49"/>
-    <w:lsdException w:name="List Table 5 Dark Accent 5" w:uiPriority="50"/>
-    <w:lsdException w:name="List Table 6 Colorful Accent 5" w:uiPriority="51"/>
-    <w:lsdException w:name="List Table 7 Colorful Accent 5" w:uiPriority="52"/>
-    <w:lsdException w:name="List Table 1 Light Accent 6" w:uiPriority="46"/>
-    <w:lsdException w:name="List Table 2 Accent 6" w:uiPriority="47"/>
-    <w:lsdException w:name="List Table 3 Accent 6" w:uiPriority="48"/>
-    <w:lsdException w:name="List Table 4 Accent 6" w:uiPriority="49"/>
-    <w:lsdException w:name="List Table 5 Dark Accent 6" w:uiPriority="50"/>
-    <w:lsdException w:name="List Table 6 Colorful Accent 6" w:uiPriority="51"/>
-    <w:lsdException w:name="List Table 7 Colorful Accent 6" w:uiPriority="52"/>
+  <w:latentStyles w:defLockedState="0" w:defUIPriority="99" w:defSemiHidden="1" w:defUnhideWhenUsed="1" w:defQFormat="0" w:count="267">
+    <w:lsdException w:name="Normal" w:semiHidden="0" w:uiPriority="0" w:unhideWhenUsed="0" w:qFormat="1"/>
+    <w:lsdException w:name="heading 1" w:semiHidden="0" w:uiPriority="9" w:unhideWhenUsed="0" w:qFormat="1"/>
+    <w:lsdException w:name="heading 2" w:uiPriority="9" w:qFormat="1"/>
+    <w:lsdException w:name="heading 3" w:uiPriority="9" w:qFormat="1"/>
+    <w:lsdException w:name="heading 4" w:uiPriority="9" w:qFormat="1"/>
+    <w:lsdException w:name="heading 5" w:uiPriority="9" w:qFormat="1"/>
+    <w:lsdException w:name="heading 6" w:uiPriority="9" w:qFormat="1"/>
+    <w:lsdException w:name="heading 7" w:uiPriority="9" w:qFormat="1"/>
+    <w:lsdException w:name="heading 8" w:uiPriority="9" w:qFormat="1"/>
+    <w:lsdException w:name="heading 9" w:uiPriority="9" w:qFormat="1"/>
+    <w:lsdException w:name="toc 1" w:uiPriority="39"/>
+    <w:lsdException w:name="toc 2" w:uiPriority="39"/>
+    <w:lsdException w:name="toc 3" w:uiPriority="39"/>
+    <w:lsdException w:name="toc 4" w:uiPriority="39"/>
+    <w:lsdException w:name="toc 5" w:uiPriority="39"/>
+    <w:lsdException w:name="toc 6" w:uiPriority="39"/>
+    <w:lsdException w:name="toc 7" w:uiPriority="39"/>
+    <w:lsdException w:name="toc 8" w:uiPriority="39"/>
+    <w:lsdException w:name="toc 9" w:uiPriority="39"/>
+    <w:lsdException w:name="caption" w:uiPriority="35" w:qFormat="1"/>
+    <w:lsdException w:name="Title" w:semiHidden="0" w:uiPriority="10" w:unhideWhenUsed="0" w:qFormat="1"/>
+    <w:lsdException w:name="Default Paragraph Font" w:uiPriority="1"/>
+    <w:lsdException w:name="Subtitle" w:semiHidden="0" w:uiPriority="11" w:unhideWhenUsed="0" w:qFormat="1"/>
+    <w:lsdException w:name="Strong" w:semiHidden="0" w:uiPriority="22" w:unhideWhenUsed="0" w:qFormat="1"/>
+    <w:lsdException w:name="Emphasis" w:semiHidden="0" w:uiPriority="20" w:unhideWhenUsed="0" w:qFormat="1"/>
+    <w:lsdException w:name="Table Grid" w:semiHidden="0" w:uiPriority="39" w:unhideWhenUsed="0"/>
+    <w:lsdException w:name="Placeholder Text" w:unhideWhenUsed="0"/>
+    <w:lsdException w:name="No Spacing" w:semiHidden="0" w:uiPriority="1" w:unhideWhenUsed="0" w:qFormat="1"/>
+    <w:lsdException w:name="Light Shading" w:semiHidden="0" w:uiPriority="60" w:unhideWhenUsed="0"/>
+    <w:lsdException w:name="Light List" w:semiHidden="0" w:uiPriority="61" w:unhideWhenUsed="0"/>
+    <w:lsdException w:name="Light Grid" w:semiHidden="0" w:uiPriority="62" w:unhideWhenUsed="0"/>
+    <w:lsdException w:name="Medium Shading 1" w:semiHidden="0" w:uiPriority="63" w:unhideWhenUsed="0"/>
+    <w:lsdException w:name="Medium Shading 2" w:semiHidden="0" w:uiPriority="64" w:unhideWhenUsed="0"/>
+    <w:lsdException w:name="Medium List 1" w:semiHidden="0" w:uiPriority="65" w:unhideWhenUsed="0"/>
+    <w:lsdException w:name="Medium List 2" w:semiHidden="0" w:uiPriority="66" w:unhideWhenUsed="0"/>
+    <w:lsdException w:name="Medium Grid 1" w:semiHidden="0" w:uiPriority="67" w:unhideWhenUsed="0"/>
+    <w:lsdException w:name="Medium Grid 2" w:semiHidden="0" w:uiPriority="68" w:unhideWhenUsed="0"/>
+    <w:lsdException w:name="Medium Grid 3" w:semiHidden="0" w:uiPriority="69" w:unhideWhenUsed="0"/>
+    <w:lsdException w:name="Dark List" w:semiHidden="0" w:uiPriority="70" w:unhideWhenUsed="0"/>
+    <w:lsdException w:name="Colorful Shading" w:semiHidden="0" w:uiPriority="71" w:unhideWhenUsed="0"/>
+    <w:lsdException w:name="Colorful List" w:semiHidden="0" w:uiPriority="72" w:unhideWhenUsed="0"/>
+    <w:lsdException w:name="Colorful Grid" w:semiHidden="0" w:uiPriority="73" w:unhideWhenUsed="0"/>
+    <w:lsdException w:name="Light Shading Accent 1" w:semiHidden="0" w:uiPriority="60" w:unhideWhenUsed="0"/>
+    <w:lsdException w:name="Light List Accent 1" w:semiHidden="0" w:uiPriority="61" w:unhideWhenUsed="0"/>
+    <w:lsdException w:name="Light Grid Accent 1" w:semiHidden="0" w:uiPriority="62" w:unhideWhenUsed="0"/>
+    <w:lsdException w:name="Medium Shading 1 Accent 1" w:semiHidden="0" w:uiPriority="63" w:unhideWhenUsed="0"/>
+    <w:lsdException w:name="Medium Shading 2 Accent 1" w:semiHidden="0" w:uiPriority="64" w:unhideWhenUsed="0"/>
+    <w:lsdException w:name="Medium List 1 Accent 1" w:semiHidden="0" w:uiPriority="65" w:unhideWhenUsed="0"/>
+    <w:lsdException w:name="Revision" w:unhideWhenUsed="0"/>
+    <w:lsdException w:name="List Paragraph" w:semiHidden="0" w:uiPriority="34" w:unhideWhenUsed="0" w:qFormat="1"/>
+    <w:lsdException w:name="Quote" w:semiHidden="0" w:uiPriority="29" w:unhideWhenUsed="0" w:qFormat="1"/>
+    <w:lsdException w:name="Intense Quote" w:semiHidden="0" w:uiPriority="30" w:unhideWhenUsed="0" w:qFormat="1"/>
+    <w:lsdException w:name="Medium List 2 Accent 1" w:semiHidden="0" w:uiPriority="66" w:unhideWhenUsed="0"/>
+    <w:lsdException w:name="Medium Grid 1 Accent 1" w:semiHidden="0" w:uiPriority="67" w:unhideWhenUsed="0"/>
+    <w:lsdException w:name="Medium Grid 2 Accent 1" w:semiHidden="0" w:uiPriority="68" w:unhideWhenUsed="0"/>
+    <w:lsdException w:name="Medium Grid 3 Accent 1" w:semiHidden="0" w:uiPriority="69" w:unhideWhenUsed="0"/>
+    <w:lsdException w:name="Dark List Accent 1" w:semiHidden="0" w:uiPriority="70" w:unhideWhenUsed="0"/>
+    <w:lsdException w:name="Colorful Shading Accent 1" w:semiHidden="0" w:uiPriority="71" w:unhideWhenUsed="0"/>
+    <w:lsdException w:name="Colorful List Accent 1" w:semiHidden="0" w:uiPriority="72" w:unhideWhenUsed="0"/>
+    <w:lsdException w:name="Colorful Grid Accent 1" w:semiHidden="0" w:uiPriority="73" w:unhideWhenUsed="0"/>
+    <w:lsdException w:name="Light Shading Accent 2" w:semiHidden="0" w:uiPriority="60" w:unhideWhenUsed="0"/>
+    <w:lsdException w:name="Light List Accent 2" w:semiHidden="0" w:uiPriority="61" w:unhideWhenUsed="0"/>
+    <w:lsdException w:name="Light Grid Accent 2" w:semiHidden="0" w:uiPriority="62" w:unhideWhenUsed="0"/>
+    <w:lsdException w:name="Medium Shading 1 Accent 2" w:semiHidden="0" w:uiPriority="63" w:unhideWhenUsed="0"/>
+    <w:lsdException w:name="Medium Shading 2 Accent 2" w:semiHidden="0" w:uiPriority="64" w:unhideWhenUsed="0"/>
+    <w:lsdException w:name="Medium List 1 Accent 2" w:semiHidden="0" w:uiPriority="65" w:unhideWhenUsed="0"/>
+    <w:lsdException w:name="Medium List 2 Accent 2" w:semiHidden="0" w:uiPriority="66" w:unhideWhenUsed="0"/>
+    <w:lsdException w:name="Medium Grid 1 Accent 2" w:semiHidden="0" w:uiPriority="67" w:unhideWhenUsed="0"/>
+    <w:lsdException w:name="Medium Grid 2 Accent 2" w:semiHidden="0" w:uiPriority="68" w:unhideWhenUsed="0"/>
+    <w:lsdException w:name="Medium Grid 3 Accent 2" w:semiHidden="0" w:uiPriority="69" w:unhideWhenUsed="0"/>
+    <w:lsdException w:name="Dark List Accent 2" w:semiHidden="0" w:uiPriority="70" w:unhideWhenUsed="0"/>
+    <w:lsdException w:name="Colorful Shading Accent 2" w:semiHidden="0" w:uiPriority="71" w:unhideWhenUsed="0"/>
+    <w:lsdException w:name="Colorful List Accent 2" w:semiHidden="0" w:uiPriority="72" w:unhideWhenUsed="0"/>
+    <w:lsdException w:name="Colorful Grid Accent 2" w:semiHidden="0" w:uiPriority="73" w:unhideWhenUsed="0"/>
+    <w:lsdException w:name="Light Shading Accent 3" w:semiHidden="0" w:uiPriority="60" w:unhideWhenUsed="0"/>
+    <w:lsdException w:name="Light List Accent 3" w:semiHidden="0" w:uiPriority="61" w:unhideWhenUsed="0"/>
+    <w:lsdException w:name="Light Grid Accent 3" w:semiHidden="0" w:uiPriority="62" w:unhideWhenUsed="0"/>
+    <w:lsdException w:name="Medium Shading 1 Accent 3" w:semiHidden="0" w:uiPriority="63" w:unhideWhenUsed="0"/>
+    <w:lsdException w:name="Medium Shading 2 Accent 3" w:semiHidden="0" w:uiPriority="64" w:unhideWhenUsed="0"/>
+    <w:lsdException w:name="Medium List 1 Accent 3" w:semiHidden="0" w:uiPriority="65" w:unhideWhenUsed="0"/>
+    <w:lsdException w:name="Medium List 2 Accent 3" w:semiHidden="0" w:uiPriority="66" w:unhideWhenUsed="0"/>
+    <w:lsdException w:name="Medium Grid 1 Accent 3" w:semiHidden="0" w:uiPriority="67" w:unhideWhenUsed="0"/>
+    <w:lsdException w:name="Medium Grid 2 Accent 3" w:semiHidden="0" w:uiPriority="68" w:unhideWhenUsed="0"/>
+    <w:lsdException w:name="Medium Grid 3 Accent 3" w:semiHidden="0" w:uiPriority="69" w:unhideWhenUsed="0"/>
+    <w:lsdException w:name="Dark List Accent 3" w:semiHidden="0" w:uiPriority="70" w:unhideWhenUsed="0"/>
+    <w:lsdException w:name="Colorful Shading Accent 3" w:semiHidden="0" w:uiPriority="71" w:unhideWhenUsed="0"/>
+    <w:lsdException w:name="Colorful List Accent 3" w:semiHidden="0" w:uiPriority="72" w:unhideWhenUsed="0"/>
+    <w:lsdException w:name="Colorful Grid Accent 3" w:semiHidden="0" w:uiPriority="73" w:unhideWhenUsed="0"/>
+    <w:lsdException w:name="Light Shading Accent 4" w:semiHidden="0" w:uiPriority="60" w:unhideWhenUsed="0"/>
+    <w:lsdException w:name="Light List Accent 4" w:semiHidden="0" w:uiPriority="61" w:unhideWhenUsed="0"/>
+    <w:lsdException w:name="Light Grid Accent 4" w:semiHidden="0" w:uiPriority="62" w:unhideWhenUsed="0"/>
+    <w:lsdException w:name="Medium Shading 1 Accent 4" w:semiHidden="0" w:uiPriority="63" w:unhideWhenUsed="0"/>
+    <w:lsdException w:name="Medium Shading 2 Accent 4" w:semiHidden="0" w:uiPriority="64" w:unhideWhenUsed="0"/>
+    <w:lsdException w:name="Medium List 1 Accent 4" w:semiHidden="0" w:uiPriority="65" w:unhideWhenUsed="0"/>
+    <w:lsdException w:name="Medium List 2 Accent 4" w:semiHidden="0" w:uiPriority="66" w:unhideWhenUsed="0"/>
+    <w:lsdException w:name="Medium Grid 1 Accent 4" w:semiHidden="0" w:uiPriority="67" w:unhideWhenUsed="0"/>
+    <w:lsdException w:name="Medium Grid 2 Accent 4" w:semiHidden="0" w:uiPriority="68" w:unhideWhenUsed="0"/>
+    <w:lsdException w:name="Medium Grid 3 Accent 4" w:semiHidden="0" w:uiPriority="69" w:unhideWhenUsed="0"/>
+    <w:lsdException w:name="Dark List Accent 4" w:semiHidden="0" w:uiPriority="70" w:unhideWhenUsed="0"/>
+    <w:lsdException w:name="Colorful Shading Accent 4" w:semiHidden="0" w:uiPriority="71" w:unhideWhenUsed="0"/>
+    <w:lsdException w:name="Colorful List Accent 4" w:semiHidden="0" w:uiPriority="72" w:unhideWhenUsed="0"/>
+    <w:lsdException w:name="Colorful Grid Accent 4" w:semiHidden="0" w:uiPriority="73" w:unhideWhenUsed="0"/>
+    <w:lsdException w:name="Light Shading Accent 5" w:semiHidden="0" w:uiPriority="60" w:unhideWhenUsed="0"/>
+    <w:lsdException w:name="Light List Accent 5" w:semiHidden="0" w:uiPriority="61" w:unhideWhenUsed="0"/>
+    <w:lsdException w:name="Light Grid Accent 5" w:semiHidden="0" w:uiPriority="62" w:unhideWhenUsed="0"/>
+    <w:lsdException w:name="Medium Shading 1 Accent 5" w:semiHidden="0" w:uiPriority="63" w:unhideWhenUsed="0"/>
+    <w:lsdException w:name="Medium Shading 2 Accent 5" w:semiHidden="0" w:uiPriority="64" w:unhideWhenUsed="0"/>
+    <w:lsdException w:name="Medium List 1 Accent 5" w:semiHidden="0" w:uiPriority="65" w:unhideWhenUsed="0"/>
+    <w:lsdException w:name="Medium List 2 Accent 5" w:semiHidden="0" w:uiPriority="66" w:unhideWhenUsed="0"/>
+    <w:lsdException w:name="Medium Grid 1 Accent 5" w:semiHidden="0" w:uiPriority="67" w:unhideWhenUsed="0"/>
+    <w:lsdException w:name="Medium Grid 2 Accent 5" w:semiHidden="0" w:uiPriority="68" w:unhideWhenUsed="0"/>
+    <w:lsdException w:name="Medium Grid 3 Accent 5" w:semiHidden="0" w:uiPriority="69" w:unhideWhenUsed="0"/>
+    <w:lsdException w:name="Dark List Accent 5" w:semiHidden="0" w:uiPriority="70" w:unhideWhenUsed="0"/>
+    <w:lsdException w:name="Colorful Shading Accent 5" w:semiHidden="0" w:uiPriority="71" w:unhideWhenUsed="0"/>
+    <w:lsdException w:name="Colorful List Accent 5" w:semiHidden="0" w:uiPriority="72" w:unhideWhenUsed="0"/>
+    <w:lsdException w:name="Colorful Grid Accent 5" w:semiHidden="0" w:uiPriority="73" w:unhideWhenUsed="0"/>
+    <w:lsdException w:name="Light Shading Accent 6" w:semiHidden="0" w:uiPriority="60" w:unhideWhenUsed="0"/>
+    <w:lsdException w:name="Light List Accent 6" w:semiHidden="0" w:uiPriority="61" w:unhideWhenUsed="0"/>
+    <w:lsdException w:name="Light Grid Accent 6" w:semiHidden="0" w:uiPriority="62" w:unhideWhenUsed="0"/>
+    <w:lsdException w:name="Medium Shading 1 Accent 6" w:semiHidden="0" w:uiPriority="63" w:unhideWhenUsed="0"/>
+    <w:lsdException w:name="Medium Shading 2 Accent 6" w:semiHidden="0" w:uiPriority="64" w:unhideWhenUsed="0"/>
+    <w:lsdException w:name="Medium List 1 Accent 6" w:semiHidden="0" w:uiPriority="65" w:unhideWhenUsed="0"/>
+    <w:lsdException w:name="Medium List 2 Accent 6" w:semiHidden="0" w:uiPriority="66" w:unhideWhenUsed="0"/>
+    <w:lsdException w:name="Medium Grid 1 Accent 6" w:semiHidden="0" w:uiPriority="67" w:unhideWhenUsed="0"/>
+    <w:lsdException w:name="Medium Grid 2 Accent 6" w:semiHidden="0" w:uiPriority="68" w:unhideWhenUsed="0"/>
+    <w:lsdException w:name="Medium Grid 3 Accent 6" w:semiHidden="0" w:uiPriority="69" w:unhideWhenUsed="0"/>
+    <w:lsdException w:name="Dark List Accent 6" w:semiHidden="0" w:uiPriority="70" w:unhideWhenUsed="0"/>
+    <w:lsdException w:name="Colorful Shading Accent 6" w:semiHidden="0" w:uiPriority="71" w:unhideWhenUsed="0"/>
+    <w:lsdException w:name="Colorful List Accent 6" w:semiHidden="0" w:uiPriority="72" w:unhideWhenUsed="0"/>
+    <w:lsdException w:name="Colorful Grid Accent 6" w:semiHidden="0" w:uiPriority="73" w:unhideWhenUsed="0"/>
+    <w:lsdException w:name="Subtle Emphasis" w:semiHidden="0" w:uiPriority="19" w:unhideWhenUsed="0" w:qFormat="1"/>
+    <w:lsdException w:name="Intense Emphasis" w:semiHidden="0" w:uiPriority="21" w:unhideWhenUsed="0" w:qFormat="1"/>
+    <w:lsdException w:name="Subtle Reference" w:semiHidden="0" w:uiPriority="31" w:unhideWhenUsed="0" w:qFormat="1"/>
+    <w:lsdException w:name="Intense Reference" w:semiHidden="0" w:uiPriority="32" w:unhideWhenUsed="0" w:qFormat="1"/>
+    <w:lsdException w:name="Book Title" w:semiHidden="0" w:uiPriority="33" w:unhideWhenUsed="0" w:qFormat="1"/>
+    <w:lsdException w:name="Bibliography" w:uiPriority="37"/>
+    <w:lsdException w:name="TOC Heading" w:uiPriority="39" w:qFormat="1"/>
   </w:latentStyles>
   <w:style w:type="paragraph" w:default="1" w:styleId="Normal">
     <w:name w:val="Normal"/>
@@ -4053,6 +3945,7 @@
     <w:uiPriority w:val="99"/>
     <w:semiHidden/>
     <w:unhideWhenUsed/>
+    <w:qFormat/>
     <w:tblPr>
       <w:tblInd w:w="0" w:type="dxa"/>
       <w:tblCellMar>
@@ -4368,7 +4261,7 @@
   <a:extraClrSchemeLst/>
   <a:extLst>
     <a:ext uri="{05A4C25C-085E-4340-85A3-A5531E510DB2}">
-      <thm15:themeFamily xmlns:thm15="http://schemas.microsoft.com/office/thememl/2012/main" name="Office Theme" id="{62F939B6-93AF-4DB8-9C6B-D6C7DFDC589F}" vid="{4A3C46E8-61CC-4603-A589-7422A47A8E4A}"/>
+      <thm15:themeFamily xmlns:thm15="http://schemas.microsoft.com/office/thememl/2012/main" xmlns="" name="Office Theme" id="{62F939B6-93AF-4DB8-9C6B-D6C7DFDC589F}" vid="{4A3C46E8-61CC-4603-A589-7422A47A8E4A}"/>
     </a:ext>
   </a:extLst>
 </a:theme>

</xml_diff>

<commit_message>
Implementacao do componente IConextBuilder
Implementação do componente IConextBuilder com o objetivo de permitir a inicialização do DapperContext.
</commit_message>
<xml_diff>
--- a/Docs/Documentation.docx
+++ b/Docs/Documentation.docx
@@ -1407,6 +1407,58 @@
           <w:b/>
         </w:rPr>
       </w:pPr>
+      <w:r>
+        <w:rPr>
+          <w:b/>
+          <w:noProof/>
+          <w:lang w:eastAsia="pt-BR"/>
+        </w:rPr>
+        <w:pict>
+          <v:shape id="_x0000_s1209" type="#_x0000_t32" style="position:absolute;margin-left:63.4pt;margin-top:47.45pt;width:0;height:116.2pt;flip:x;z-index:251803648;visibility:visible;mso-position-horizontal-relative:left-margin-area;mso-width-relative:margin;mso-height-relative:margin" strokecolor="black [3200]" strokeweight=".5pt">
+            <v:stroke endarrow="block" joinstyle="miter"/>
+            <w10:wrap anchorx="margin"/>
+          </v:shape>
+        </w:pict>
+      </w:r>
+      <w:r>
+        <w:rPr>
+          <w:b/>
+          <w:noProof/>
+          <w:lang w:eastAsia="pt-BR"/>
+        </w:rPr>
+        <w:pict>
+          <v:shape id="_x0000_s1208" type="#_x0000_t34" style="position:absolute;margin-left:54.9pt;margin-top:135.55pt;width:155.9pt;height:26.9pt;flip:y;z-index:251802624" o:connectortype="elbow" adj="67,427584,-11218">
+            <v:stroke dashstyle="1 1" startarrow="block"/>
+          </v:shape>
+        </w:pict>
+      </w:r>
+      <w:r>
+        <w:rPr>
+          <w:b/>
+          <w:noProof/>
+          <w:lang w:eastAsia="pt-BR"/>
+        </w:rPr>
+        <w:pict>
+          <v:shape id="_x0000_s1207" type="#_x0000_t202" style="position:absolute;margin-left:13.55pt;margin-top:163.55pt;width:90.8pt;height:42.5pt;z-index:251801600;visibility:visible;mso-height-relative:margin" fillcolor="white [3201]" strokeweight=".5pt">
+            <v:textbox style="mso-next-textbox:#_x0000_s1207">
+              <w:txbxContent>
+                <w:p>
+                  <w:pPr>
+                    <w:jc w:val="center"/>
+                  </w:pPr>
+                  <w:proofErr w:type="spellStart"/>
+                  <w:proofErr w:type="gramStart"/>
+                  <w:r>
+                    <w:t>IContextBuilder</w:t>
+                  </w:r>
+                  <w:proofErr w:type="spellEnd"/>
+                  <w:proofErr w:type="gramEnd"/>
+                </w:p>
+              </w:txbxContent>
+            </v:textbox>
+          </v:shape>
+        </w:pict>
+      </w:r>
       <w:r>
         <w:rPr>
           <w:b/>
@@ -4261,7 +4313,7 @@
   <a:extraClrSchemeLst/>
   <a:extLst>
     <a:ext uri="{05A4C25C-085E-4340-85A3-A5531E510DB2}">
-      <thm15:themeFamily xmlns:thm15="http://schemas.microsoft.com/office/thememl/2012/main" xmlns="" name="Office Theme" id="{62F939B6-93AF-4DB8-9C6B-D6C7DFDC589F}" vid="{4A3C46E8-61CC-4603-A589-7422A47A8E4A}"/>
+      <thm15:themeFamily xmlns="" xmlns:thm15="http://schemas.microsoft.com/office/thememl/2012/main" name="Office Theme" id="{62F939B6-93AF-4DB8-9C6B-D6C7DFDC589F}" vid="{4A3C46E8-61CC-4603-A589-7422A47A8E4A}"/>
     </a:ext>
   </a:extLst>
 </a:theme>

</xml_diff>